<commit_message>
Submission of requirements verification
</commit_message>
<xml_diff>
--- a/trunk/trkr/docs/DesignDocument_Revision.docx
+++ b/trunk/trkr/docs/DesignDocument_Revision.docx
@@ -13,8 +13,6 @@
       </w:pPr>
       <w:bookmarkStart w:id="0" w:name="_Toc412147073"/>
       <w:bookmarkStart w:id="1" w:name="_Toc412149054"/>
-      <w:bookmarkStart w:id="2" w:name="_GoBack"/>
-      <w:bookmarkEnd w:id="2"/>
       <w:r>
         <w:rPr>
           <w:noProof/>
@@ -155,26 +153,17 @@
           <w:szCs w:val="56"/>
         </w:rPr>
       </w:pPr>
-      <w:bookmarkStart w:id="3" w:name="_Toc412147074"/>
-      <w:bookmarkStart w:id="4" w:name="_Toc412149055"/>
+      <w:bookmarkStart w:id="2" w:name="_Toc412147074"/>
+      <w:bookmarkStart w:id="3" w:name="_Toc412149055"/>
       <w:r>
         <w:rPr>
           <w:sz w:val="56"/>
           <w:szCs w:val="56"/>
         </w:rPr>
-        <w:t xml:space="preserve">Wesley </w:t>
-      </w:r>
-      <w:proofErr w:type="spellStart"/>
-      <w:r>
-        <w:rPr>
-          <w:sz w:val="56"/>
-          <w:szCs w:val="56"/>
-        </w:rPr>
-        <w:t>Folz</w:t>
-      </w:r>
+        <w:t>Wesley Folz</w:t>
+      </w:r>
+      <w:bookmarkEnd w:id="2"/>
       <w:bookmarkEnd w:id="3"/>
-      <w:bookmarkEnd w:id="4"/>
-      <w:proofErr w:type="spellEnd"/>
     </w:p>
     <w:p>
       <w:pPr>
@@ -194,8 +183,8 @@
           <w:szCs w:val="56"/>
         </w:rPr>
       </w:pPr>
-      <w:bookmarkStart w:id="5" w:name="_Toc412147075"/>
-      <w:bookmarkStart w:id="6" w:name="_Toc412149056"/>
+      <w:bookmarkStart w:id="4" w:name="_Toc412147075"/>
+      <w:bookmarkStart w:id="5" w:name="_Toc412149056"/>
       <w:r>
         <w:rPr>
           <w:sz w:val="56"/>
@@ -203,8 +192,8 @@
         </w:rPr>
         <w:t>Ryan Hoefferle</w:t>
       </w:r>
+      <w:bookmarkEnd w:id="4"/>
       <w:bookmarkEnd w:id="5"/>
-      <w:bookmarkEnd w:id="6"/>
     </w:p>
     <w:p>
       <w:pPr>
@@ -225,8 +214,8 @@
           <w:szCs w:val="48"/>
         </w:rPr>
       </w:pPr>
-      <w:bookmarkStart w:id="7" w:name="_Toc412147076"/>
-      <w:bookmarkStart w:id="8" w:name="_Toc412149057"/>
+      <w:bookmarkStart w:id="6" w:name="_Toc412147076"/>
+      <w:bookmarkStart w:id="7" w:name="_Toc412149057"/>
       <w:r>
         <w:rPr>
           <w:sz w:val="48"/>
@@ -258,8 +247,8 @@
         </w:rPr>
         <w:t>Spring 2015</w:t>
       </w:r>
+      <w:bookmarkEnd w:id="6"/>
       <w:bookmarkEnd w:id="7"/>
-      <w:bookmarkEnd w:id="8"/>
     </w:p>
     <w:p/>
     <w:p/>
@@ -1663,12 +1652,12 @@
           <w:numId w:val="5"/>
         </w:numPr>
       </w:pPr>
-      <w:bookmarkStart w:id="9" w:name="_Toc412149058"/>
+      <w:bookmarkStart w:id="8" w:name="_Toc412149058"/>
       <w:r>
         <w:lastRenderedPageBreak/>
         <w:t>Front Matter</w:t>
       </w:r>
-      <w:bookmarkEnd w:id="9"/>
+      <w:bookmarkEnd w:id="8"/>
     </w:p>
     <w:p>
       <w:pPr>
@@ -1678,7 +1667,7 @@
           <w:b w:val="0"/>
         </w:rPr>
       </w:pPr>
-      <w:bookmarkStart w:id="10" w:name="_Toc412149059"/>
+      <w:bookmarkStart w:id="9" w:name="_Toc412149059"/>
       <w:r>
         <w:rPr>
           <w:b w:val="0"/>
@@ -1691,7 +1680,7 @@
         </w:rPr>
         <w:t>Table of Figures</w:t>
       </w:r>
-      <w:bookmarkEnd w:id="10"/>
+      <w:bookmarkEnd w:id="9"/>
     </w:p>
     <w:p>
       <w:pPr>
@@ -2345,14 +2334,14 @@
           <w:b w:val="0"/>
         </w:rPr>
       </w:pPr>
-      <w:bookmarkStart w:id="11" w:name="_Toc412149060"/>
+      <w:bookmarkStart w:id="10" w:name="_Toc412149060"/>
       <w:r>
         <w:rPr>
           <w:b w:val="0"/>
         </w:rPr>
         <w:t>1.2 Table of Tables</w:t>
       </w:r>
-      <w:bookmarkEnd w:id="11"/>
+      <w:bookmarkEnd w:id="10"/>
     </w:p>
     <w:p>
       <w:pPr>
@@ -2790,7 +2779,7 @@
           <w:b w:val="0"/>
         </w:rPr>
       </w:pPr>
-      <w:bookmarkStart w:id="12" w:name="_Toc412149061"/>
+      <w:bookmarkStart w:id="11" w:name="_Toc412149061"/>
       <w:r>
         <w:rPr>
           <w:b w:val="0"/>
@@ -2809,7 +2798,7 @@
         </w:rPr>
         <w:t>Executive Summary</w:t>
       </w:r>
-      <w:bookmarkEnd w:id="12"/>
+      <w:bookmarkEnd w:id="11"/>
     </w:p>
     <w:p>
       <w:pPr>
@@ -2900,7 +2889,7 @@
           <w:b w:val="0"/>
         </w:rPr>
       </w:pPr>
-      <w:bookmarkStart w:id="13" w:name="_Toc412149062"/>
+      <w:bookmarkStart w:id="12" w:name="_Toc412149062"/>
       <w:r>
         <w:rPr>
           <w:b w:val="0"/>
@@ -2919,7 +2908,7 @@
         </w:rPr>
         <w:t>Project Overview</w:t>
       </w:r>
-      <w:bookmarkEnd w:id="13"/>
+      <w:bookmarkEnd w:id="12"/>
     </w:p>
     <w:p>
       <w:r>
@@ -3013,12 +3002,12 @@
           <w:numId w:val="5"/>
         </w:numPr>
       </w:pPr>
-      <w:bookmarkStart w:id="14" w:name="_Toc412149063"/>
+      <w:bookmarkStart w:id="13" w:name="_Toc412149063"/>
       <w:r>
         <w:lastRenderedPageBreak/>
         <w:t>Analysis and Models</w:t>
       </w:r>
-      <w:bookmarkEnd w:id="14"/>
+      <w:bookmarkEnd w:id="13"/>
     </w:p>
     <w:p>
       <w:pPr>
@@ -3029,7 +3018,7 @@
           <w:b w:val="0"/>
         </w:rPr>
       </w:pPr>
-      <w:bookmarkStart w:id="15" w:name="_Toc412149064"/>
+      <w:bookmarkStart w:id="14" w:name="_Toc412149064"/>
       <w:r>
         <w:rPr>
           <w:rFonts w:eastAsia="Times New Roman" w:cs="Times New Roman"/>
@@ -3051,7 +3040,7 @@
         </w:rPr>
         <w:t>Requirements</w:t>
       </w:r>
-      <w:bookmarkEnd w:id="15"/>
+      <w:bookmarkEnd w:id="14"/>
     </w:p>
     <w:p>
       <w:pPr>
@@ -6422,7 +6411,7 @@
           <w:szCs w:val="24"/>
         </w:rPr>
       </w:pPr>
-      <w:bookmarkStart w:id="16" w:name="_Toc412156026"/>
+      <w:bookmarkStart w:id="15" w:name="_Toc412156026"/>
       <w:r>
         <w:rPr>
           <w:b w:val="0"/>
@@ -6480,7 +6469,7 @@
         </w:rPr>
         <w:t>: Functional Requirements</w:t>
       </w:r>
-      <w:bookmarkEnd w:id="16"/>
+      <w:bookmarkEnd w:id="15"/>
     </w:p>
     <w:p/>
     <w:tbl>
@@ -8141,7 +8130,7 @@
           <w:szCs w:val="24"/>
         </w:rPr>
       </w:pPr>
-      <w:bookmarkStart w:id="17" w:name="_Toc412156027"/>
+      <w:bookmarkStart w:id="16" w:name="_Toc412156027"/>
       <w:r>
         <w:rPr>
           <w:b w:val="0"/>
@@ -8199,10 +8188,10 @@
         </w:rPr>
         <w:t>: Non-Functional Requirements</w:t>
       </w:r>
-      <w:bookmarkEnd w:id="17"/>
+      <w:bookmarkEnd w:id="16"/>
     </w:p>
     <w:p>
-      <w:bookmarkStart w:id="18" w:name="_Toc412149065"/>
+      <w:bookmarkStart w:id="17" w:name="_Toc412149065"/>
     </w:p>
     <w:p/>
     <w:p/>
@@ -8243,7 +8232,7 @@
         </w:rPr>
         <w:t>s</w:t>
       </w:r>
-      <w:bookmarkEnd w:id="18"/>
+      <w:bookmarkEnd w:id="17"/>
     </w:p>
     <w:p/>
     <w:p>
@@ -8438,8 +8427,8 @@
           <w:szCs w:val="24"/>
         </w:rPr>
       </w:pPr>
-      <w:bookmarkStart w:id="19" w:name="_Toc412208604"/>
-      <w:bookmarkStart w:id="20" w:name="_Toc412148309"/>
+      <w:bookmarkStart w:id="18" w:name="_Toc412208604"/>
+      <w:bookmarkStart w:id="19" w:name="_Toc412148309"/>
       <w:r>
         <w:rPr>
           <w:b w:val="0"/>
@@ -8643,7 +8632,7 @@
         </w:rPr>
         <w:t>n</w:t>
       </w:r>
-      <w:bookmarkEnd w:id="19"/>
+      <w:bookmarkEnd w:id="18"/>
     </w:p>
     <w:p>
       <w:pPr>
@@ -8837,8 +8826,8 @@
           <w:szCs w:val="24"/>
         </w:rPr>
       </w:pPr>
-      <w:bookmarkStart w:id="21" w:name="_Toc412208606"/>
-      <w:bookmarkEnd w:id="20"/>
+      <w:bookmarkStart w:id="20" w:name="_Toc412208606"/>
+      <w:bookmarkEnd w:id="19"/>
       <w:r>
         <w:rPr>
           <w:noProof/>
@@ -8891,7 +8880,7 @@
                                 <w:szCs w:val="24"/>
                               </w:rPr>
                             </w:pPr>
-                            <w:bookmarkStart w:id="22" w:name="_Toc412208605"/>
+                            <w:bookmarkStart w:id="21" w:name="_Toc412208605"/>
                             <w:r>
                               <w:rPr>
                                 <w:b w:val="0"/>
@@ -8949,7 +8938,7 @@
                               </w:rPr>
                               <w:t>: Use Case Diagram</w:t>
                             </w:r>
-                            <w:bookmarkEnd w:id="22"/>
+                            <w:bookmarkEnd w:id="21"/>
                           </w:p>
                         </w:txbxContent>
                       </wps:txbx>
@@ -8984,7 +8973,7 @@
                           <w:szCs w:val="24"/>
                         </w:rPr>
                       </w:pPr>
-                      <w:bookmarkStart w:id="23" w:name="_Toc412208605"/>
+                      <w:bookmarkStart w:id="22" w:name="_Toc412208605"/>
                       <w:r>
                         <w:rPr>
                           <w:b w:val="0"/>
@@ -9042,7 +9031,7 @@
                         </w:rPr>
                         <w:t>: Use Case Diagram</w:t>
                       </w:r>
-                      <w:bookmarkEnd w:id="23"/>
+                      <w:bookmarkEnd w:id="22"/>
                     </w:p>
                   </w:txbxContent>
                 </v:textbox>
@@ -9182,13 +9171,13 @@
         </w:rPr>
         <w:t>: Model View Screen</w:t>
       </w:r>
-      <w:bookmarkEnd w:id="21"/>
+      <w:bookmarkEnd w:id="20"/>
     </w:p>
     <w:p>
       <w:pPr>
         <w:pStyle w:val="NoSpacing"/>
       </w:pPr>
-      <w:bookmarkStart w:id="24" w:name="_Toc412149066"/>
+      <w:bookmarkStart w:id="23" w:name="_Toc412149066"/>
     </w:p>
     <w:p>
       <w:pPr>
@@ -9260,7 +9249,7 @@
           <w:szCs w:val="24"/>
         </w:rPr>
       </w:pPr>
-      <w:bookmarkStart w:id="25" w:name="_Toc412208607"/>
+      <w:bookmarkStart w:id="24" w:name="_Toc412208607"/>
       <w:r>
         <w:rPr>
           <w:b w:val="0"/>
@@ -9318,7 +9307,7 @@
         </w:rPr>
         <w:t>: GUI State Diagram</w:t>
       </w:r>
-      <w:bookmarkEnd w:id="25"/>
+      <w:bookmarkEnd w:id="24"/>
     </w:p>
     <w:p>
       <w:pPr>
@@ -9356,7 +9345,7 @@
         </w:rPr>
         <w:t>nalysis</w:t>
       </w:r>
-      <w:bookmarkEnd w:id="24"/>
+      <w:bookmarkEnd w:id="23"/>
     </w:p>
     <w:p/>
     <w:p>
@@ -9364,6 +9353,7 @@
         <w:pStyle w:val="NoSpacing"/>
         <w:jc w:val="center"/>
       </w:pPr>
+      <w:bookmarkStart w:id="25" w:name="_GoBack"/>
       <w:r>
         <w:rPr>
           <w:noProof/>
@@ -9417,6 +9407,7 @@
           </wp:inline>
         </w:drawing>
       </w:r>
+      <w:bookmarkEnd w:id="25"/>
     </w:p>
     <w:p>
       <w:pPr>
@@ -14264,20 +14255,8 @@
                 <w:szCs w:val="23"/>
                 <w:shd w:val="clear" w:color="auto" w:fill="FFFFFF"/>
               </w:rPr>
-              <w:t xml:space="preserve"> Inspect existence of file on </w:t>
-            </w:r>
-            <w:proofErr w:type="spellStart"/>
-            <w:r>
-              <w:rPr>
-                <w:rFonts w:ascii="Arial" w:eastAsia="Times New Roman" w:hAnsi="Arial" w:cs="Arial"/>
-                <w:color w:val="212121"/>
-                <w:sz w:val="23"/>
-                <w:szCs w:val="23"/>
-                <w:shd w:val="clear" w:color="auto" w:fill="FFFFFF"/>
-              </w:rPr>
-              <w:t>sc</w:t>
-            </w:r>
-            <w:proofErr w:type="spellEnd"/>
+              <w:t xml:space="preserve"> Inspect existence of file on sd</w:t>
+            </w:r>
             <w:r>
               <w:rPr>
                 <w:rFonts w:ascii="Arial" w:eastAsia="Times New Roman" w:hAnsi="Arial" w:cs="Arial"/>
@@ -14458,18 +14437,16 @@
               </w:rPr>
               <w:t>TSS output and save .</w:t>
             </w:r>
-            <w:proofErr w:type="spellStart"/>
-            <w:r>
-              <w:rPr>
-                <w:rFonts w:ascii="Arial" w:eastAsia="Times New Roman" w:hAnsi="Arial" w:cs="Arial"/>
-                <w:color w:val="212121"/>
-                <w:sz w:val="23"/>
-                <w:szCs w:val="23"/>
-                <w:shd w:val="clear" w:color="auto" w:fill="FFFFFF"/>
-              </w:rPr>
-              <w:t>stl</w:t>
-            </w:r>
-            <w:proofErr w:type="spellEnd"/>
+            <w:r>
+              <w:rPr>
+                <w:rFonts w:ascii="Arial" w:eastAsia="Times New Roman" w:hAnsi="Arial" w:cs="Arial"/>
+                <w:color w:val="212121"/>
+                <w:sz w:val="23"/>
+                <w:szCs w:val="23"/>
+                <w:shd w:val="clear" w:color="auto" w:fill="FFFFFF"/>
+              </w:rPr>
+              <w:t>ply</w:t>
+            </w:r>
             <w:r>
               <w:rPr>
                 <w:rFonts w:ascii="Arial" w:eastAsia="Times New Roman" w:hAnsi="Arial" w:cs="Arial"/>
@@ -15518,7 +15495,7 @@
                 <w:sz w:val="24"/>
                 <w:szCs w:val="24"/>
               </w:rPr>
-              <w:t>Ryan</w:t>
+              <w:t>Wesley</w:t>
             </w:r>
           </w:p>
         </w:tc>
@@ -16505,7 +16482,7 @@
                 <w:sz w:val="24"/>
                 <w:szCs w:val="24"/>
               </w:rPr>
-              <w:t>Ryan</w:t>
+              <w:t>Wesley</w:t>
             </w:r>
           </w:p>
         </w:tc>
@@ -17944,7 +17921,7 @@
                 <w:sz w:val="24"/>
                 <w:szCs w:val="24"/>
               </w:rPr>
-              <w:t>Ryan</w:t>
+              <w:t>Wesley</w:t>
             </w:r>
           </w:p>
         </w:tc>
@@ -18758,7 +18735,7 @@
           <w:rPr>
             <w:noProof/>
           </w:rPr>
-          <w:t>3</w:t>
+          <w:t>7</w:t>
         </w:r>
         <w:r>
           <w:rPr>
@@ -20938,7 +20915,7 @@
 </file>
 
 <file path=customXml/itemProps1.xml><?xml version="1.0" encoding="utf-8"?>
-<ds:datastoreItem xmlns:ds="http://schemas.openxmlformats.org/officeDocument/2006/customXml" ds:itemID="{BD9D5CEA-F4D7-467C-81D6-85C8CF75F4BE}">
+<ds:datastoreItem xmlns:ds="http://schemas.openxmlformats.org/officeDocument/2006/customXml" ds:itemID="{A9BF4F3F-1D73-4C71-B487-27F2F5E0C3AE}">
   <ds:schemaRefs>
     <ds:schemaRef ds:uri="http://schemas.openxmlformats.org/officeDocument/2006/bibliography"/>
   </ds:schemaRefs>

</xml_diff>

<commit_message>
Added test folder for verification testing
</commit_message>
<xml_diff>
--- a/trunk/trkr/docs/DesignDocument_Revision.docx
+++ b/trunk/trkr/docs/DesignDocument_Revision.docx
@@ -100,23 +100,7 @@
           <w:sz w:val="48"/>
           <w:szCs w:val="96"/>
         </w:rPr>
-        <w:t>(</w:t>
-      </w:r>
-      <w:proofErr w:type="spellStart"/>
-      <w:r>
-        <w:rPr>
-          <w:sz w:val="48"/>
-          <w:szCs w:val="96"/>
-        </w:rPr>
-        <w:t>trkr</w:t>
-      </w:r>
-      <w:proofErr w:type="spellEnd"/>
-      <w:r>
-        <w:rPr>
-          <w:sz w:val="48"/>
-          <w:szCs w:val="96"/>
-        </w:rPr>
-        <w:t>)</w:t>
+        <w:t>(trkr)</w:t>
       </w:r>
       <w:bookmarkEnd w:id="0"/>
       <w:bookmarkEnd w:id="1"/>
@@ -2830,55 +2814,7 @@
           <w:rFonts w:cs="Arial"/>
           <w:shd w:val="clear" w:color="auto" w:fill="FFFFFF"/>
         </w:rPr>
-        <w:t xml:space="preserve"> create a digital 3D model of an object from multiple photos of an object captured by the camera on a smartphone. This 3D model would be a collection of vertices, edges and potentially faces. The model of the object could then be exported into a standard graphics file such as </w:t>
-      </w:r>
-      <w:proofErr w:type="gramStart"/>
-      <w:r>
-        <w:rPr>
-          <w:rFonts w:cs="Arial"/>
-          <w:shd w:val="clear" w:color="auto" w:fill="FFFFFF"/>
-        </w:rPr>
-        <w:t>a</w:t>
-      </w:r>
-      <w:proofErr w:type="gramEnd"/>
-      <w:r>
-        <w:rPr>
-          <w:rFonts w:cs="Arial"/>
-          <w:shd w:val="clear" w:color="auto" w:fill="FFFFFF"/>
-        </w:rPr>
-        <w:t xml:space="preserve"> “.</w:t>
-      </w:r>
-      <w:proofErr w:type="spellStart"/>
-      <w:r>
-        <w:rPr>
-          <w:rFonts w:cs="Arial"/>
-          <w:shd w:val="clear" w:color="auto" w:fill="FFFFFF"/>
-        </w:rPr>
-        <w:t>obj</w:t>
-      </w:r>
-      <w:proofErr w:type="spellEnd"/>
-      <w:r>
-        <w:rPr>
-          <w:rFonts w:cs="Arial"/>
-          <w:shd w:val="clear" w:color="auto" w:fill="FFFFFF"/>
-        </w:rPr>
-        <w:t>” or “.</w:t>
-      </w:r>
-      <w:proofErr w:type="spellStart"/>
-      <w:r>
-        <w:rPr>
-          <w:rFonts w:cs="Arial"/>
-          <w:shd w:val="clear" w:color="auto" w:fill="FFFFFF"/>
-        </w:rPr>
-        <w:t>stl</w:t>
-      </w:r>
-      <w:proofErr w:type="spellEnd"/>
-      <w:r>
-        <w:rPr>
-          <w:rFonts w:cs="Arial"/>
-          <w:shd w:val="clear" w:color="auto" w:fill="FFFFFF"/>
-        </w:rPr>
-        <w:t>” file. Optionally, the app could display the 3D model that was created and allow the user to move it around and view it from different angles. Our app would start out simple by attempting its function on something like Lego blocks and if successful attempt the 3D capture of more complex shapes.</w:t>
+        <w:t xml:space="preserve"> create a digital 3D model of an object from multiple photos of an object captured by the camera on a smartphone. This 3D model would be a collection of vertices, edges and potentially faces. The model of the object could then be exported into a standard graphics file such as a “.obj” or “.stl” file. Optionally, the app could display the 3D model that was created and allow the user to move it around and view it from different angles. Our app would start out simple by attempting its function on something like Lego blocks and if successful attempt the 3D capture of more complex shapes.</w:t>
       </w:r>
     </w:p>
     <w:p>
@@ -3171,27 +3107,15 @@
                 <w:szCs w:val="24"/>
               </w:rPr>
             </w:pPr>
-            <w:proofErr w:type="spellStart"/>
-            <w:r>
-              <w:rPr>
-                <w:rFonts w:ascii="Arial" w:eastAsia="Times New Roman" w:hAnsi="Arial" w:cs="Arial"/>
-                <w:color w:val="212121"/>
-                <w:sz w:val="23"/>
-                <w:szCs w:val="23"/>
-                <w:shd w:val="clear" w:color="auto" w:fill="FFFFFF"/>
-              </w:rPr>
-              <w:t>Req</w:t>
-            </w:r>
-            <w:proofErr w:type="spellEnd"/>
-            <w:r>
-              <w:rPr>
-                <w:rFonts w:ascii="Arial" w:eastAsia="Times New Roman" w:hAnsi="Arial" w:cs="Arial"/>
-                <w:color w:val="212121"/>
-                <w:sz w:val="23"/>
-                <w:szCs w:val="23"/>
-                <w:shd w:val="clear" w:color="auto" w:fill="FFFFFF"/>
-              </w:rPr>
-              <w:t>#</w:t>
+            <w:r>
+              <w:rPr>
+                <w:rFonts w:ascii="Arial" w:eastAsia="Times New Roman" w:hAnsi="Arial" w:cs="Arial"/>
+                <w:color w:val="212121"/>
+                <w:sz w:val="23"/>
+                <w:szCs w:val="23"/>
+                <w:shd w:val="clear" w:color="auto" w:fill="FFFFFF"/>
+              </w:rPr>
+              <w:t>Req#</w:t>
             </w:r>
           </w:p>
         </w:tc>
@@ -3639,29 +3563,7 @@
                 <w:szCs w:val="23"/>
                 <w:shd w:val="clear" w:color="auto" w:fill="FFFFFF"/>
               </w:rPr>
-              <w:t xml:space="preserve">TSS </w:t>
-            </w:r>
-            <w:proofErr w:type="gramStart"/>
-            <w:r>
-              <w:rPr>
-                <w:rFonts w:ascii="Arial" w:eastAsia="Times New Roman" w:hAnsi="Arial" w:cs="Arial"/>
-                <w:color w:val="212121"/>
-                <w:sz w:val="23"/>
-                <w:szCs w:val="23"/>
-                <w:shd w:val="clear" w:color="auto" w:fill="FFFFFF"/>
-              </w:rPr>
-              <w:t>save</w:t>
-            </w:r>
-            <w:proofErr w:type="gramEnd"/>
-            <w:r>
-              <w:rPr>
-                <w:rFonts w:ascii="Arial" w:eastAsia="Times New Roman" w:hAnsi="Arial" w:cs="Arial"/>
-                <w:color w:val="212121"/>
-                <w:sz w:val="23"/>
-                <w:szCs w:val="23"/>
-                <w:shd w:val="clear" w:color="auto" w:fill="FFFFFF"/>
-              </w:rPr>
-              <w:t xml:space="preserve"> multiple images as internal data structures.</w:t>
+              <w:t>TSS save multiple images as internal data structures.</w:t>
             </w:r>
           </w:p>
         </w:tc>
@@ -3856,29 +3758,7 @@
                 <w:szCs w:val="23"/>
                 <w:shd w:val="clear" w:color="auto" w:fill="FFFFFF"/>
               </w:rPr>
-              <w:t xml:space="preserve">TSS automatically </w:t>
-            </w:r>
-            <w:proofErr w:type="gramStart"/>
-            <w:r>
-              <w:rPr>
-                <w:rFonts w:ascii="Arial" w:eastAsia="Times New Roman" w:hAnsi="Arial" w:cs="Arial"/>
-                <w:color w:val="212121"/>
-                <w:sz w:val="23"/>
-                <w:szCs w:val="23"/>
-                <w:shd w:val="clear" w:color="auto" w:fill="FFFFFF"/>
-              </w:rPr>
-              <w:t>differentiate</w:t>
-            </w:r>
-            <w:proofErr w:type="gramEnd"/>
-            <w:r>
-              <w:rPr>
-                <w:rFonts w:ascii="Arial" w:eastAsia="Times New Roman" w:hAnsi="Arial" w:cs="Arial"/>
-                <w:color w:val="212121"/>
-                <w:sz w:val="23"/>
-                <w:szCs w:val="23"/>
-                <w:shd w:val="clear" w:color="auto" w:fill="FFFFFF"/>
-              </w:rPr>
-              <w:t xml:space="preserve"> a user selected object in an image from the background of that image.</w:t>
+              <w:t>TSS automatically differentiate a user selected object in an image from the background of that image.</w:t>
             </w:r>
           </w:p>
         </w:tc>
@@ -4073,29 +3953,7 @@
                 <w:szCs w:val="23"/>
                 <w:shd w:val="clear" w:color="auto" w:fill="FFFFFF"/>
               </w:rPr>
-              <w:t xml:space="preserve">TSS automatically </w:t>
-            </w:r>
-            <w:proofErr w:type="gramStart"/>
-            <w:r>
-              <w:rPr>
-                <w:rFonts w:ascii="Arial" w:eastAsia="Times New Roman" w:hAnsi="Arial" w:cs="Arial"/>
-                <w:color w:val="212121"/>
-                <w:sz w:val="23"/>
-                <w:szCs w:val="23"/>
-                <w:shd w:val="clear" w:color="auto" w:fill="FFFFFF"/>
-              </w:rPr>
-              <w:t>detect</w:t>
-            </w:r>
-            <w:proofErr w:type="gramEnd"/>
-            <w:r>
-              <w:rPr>
-                <w:rFonts w:ascii="Arial" w:eastAsia="Times New Roman" w:hAnsi="Arial" w:cs="Arial"/>
-                <w:color w:val="212121"/>
-                <w:sz w:val="23"/>
-                <w:szCs w:val="23"/>
-                <w:shd w:val="clear" w:color="auto" w:fill="FFFFFF"/>
-              </w:rPr>
-              <w:t xml:space="preserve"> outer edges of a user selected object.</w:t>
+              <w:t>TSS automatically detect outer edges of a user selected object.</w:t>
             </w:r>
           </w:p>
         </w:tc>
@@ -4290,29 +4148,7 @@
                 <w:szCs w:val="23"/>
                 <w:shd w:val="clear" w:color="auto" w:fill="FFFFFF"/>
               </w:rPr>
-              <w:t xml:space="preserve">TSS </w:t>
-            </w:r>
-            <w:proofErr w:type="gramStart"/>
-            <w:r>
-              <w:rPr>
-                <w:rFonts w:ascii="Arial" w:eastAsia="Times New Roman" w:hAnsi="Arial" w:cs="Arial"/>
-                <w:color w:val="212121"/>
-                <w:sz w:val="23"/>
-                <w:szCs w:val="23"/>
-                <w:shd w:val="clear" w:color="auto" w:fill="FFFFFF"/>
-              </w:rPr>
-              <w:t>match</w:t>
-            </w:r>
-            <w:proofErr w:type="gramEnd"/>
-            <w:r>
-              <w:rPr>
-                <w:rFonts w:ascii="Arial" w:eastAsia="Times New Roman" w:hAnsi="Arial" w:cs="Arial"/>
-                <w:color w:val="212121"/>
-                <w:sz w:val="23"/>
-                <w:szCs w:val="23"/>
-                <w:shd w:val="clear" w:color="auto" w:fill="FFFFFF"/>
-              </w:rPr>
-              <w:t xml:space="preserve"> similar features from multiple images taken of the same object from different</w:t>
+              <w:t>TSS match similar features from multiple images taken of the same object from different</w:t>
             </w:r>
             <w:r>
               <w:rPr>
@@ -4547,29 +4383,7 @@
                 <w:szCs w:val="23"/>
                 <w:shd w:val="clear" w:color="auto" w:fill="FFFFFF"/>
               </w:rPr>
-              <w:t xml:space="preserve">TSS </w:t>
-            </w:r>
-            <w:proofErr w:type="gramStart"/>
-            <w:r>
-              <w:rPr>
-                <w:rFonts w:ascii="Arial" w:eastAsia="Times New Roman" w:hAnsi="Arial" w:cs="Arial"/>
-                <w:color w:val="212121"/>
-                <w:sz w:val="23"/>
-                <w:szCs w:val="23"/>
-                <w:shd w:val="clear" w:color="auto" w:fill="FFFFFF"/>
-              </w:rPr>
-              <w:t>convert</w:t>
-            </w:r>
-            <w:proofErr w:type="gramEnd"/>
-            <w:r>
-              <w:rPr>
-                <w:rFonts w:ascii="Arial" w:eastAsia="Times New Roman" w:hAnsi="Arial" w:cs="Arial"/>
-                <w:color w:val="212121"/>
-                <w:sz w:val="23"/>
-                <w:szCs w:val="23"/>
-                <w:shd w:val="clear" w:color="auto" w:fill="FFFFFF"/>
-              </w:rPr>
-              <w:t xml:space="preserve"> images into a collection of vertices with xyz coordinates.</w:t>
+              <w:t>TSS convert images into a collection of vertices with xyz coordinates.</w:t>
             </w:r>
           </w:p>
         </w:tc>
@@ -4764,29 +4578,7 @@
                 <w:szCs w:val="23"/>
                 <w:shd w:val="clear" w:color="auto" w:fill="FFFFFF"/>
               </w:rPr>
-              <w:t xml:space="preserve">TSS </w:t>
-            </w:r>
-            <w:proofErr w:type="gramStart"/>
-            <w:r>
-              <w:rPr>
-                <w:rFonts w:ascii="Arial" w:eastAsia="Times New Roman" w:hAnsi="Arial" w:cs="Arial"/>
-                <w:color w:val="212121"/>
-                <w:sz w:val="23"/>
-                <w:szCs w:val="23"/>
-                <w:shd w:val="clear" w:color="auto" w:fill="FFFFFF"/>
-              </w:rPr>
-              <w:t>combine</w:t>
-            </w:r>
-            <w:proofErr w:type="gramEnd"/>
-            <w:r>
-              <w:rPr>
-                <w:rFonts w:ascii="Arial" w:eastAsia="Times New Roman" w:hAnsi="Arial" w:cs="Arial"/>
-                <w:color w:val="212121"/>
-                <w:sz w:val="23"/>
-                <w:szCs w:val="23"/>
-                <w:shd w:val="clear" w:color="auto" w:fill="FFFFFF"/>
-              </w:rPr>
-              <w:t xml:space="preserve"> vertices into triangulated faces.</w:t>
+              <w:t>TSS combine vertices into triangulated faces.</w:t>
             </w:r>
           </w:p>
         </w:tc>
@@ -4981,51 +4773,7 @@
                 <w:szCs w:val="23"/>
                 <w:shd w:val="clear" w:color="auto" w:fill="FFFFFF"/>
               </w:rPr>
-              <w:t xml:space="preserve">TSS </w:t>
-            </w:r>
-            <w:proofErr w:type="gramStart"/>
-            <w:r>
-              <w:rPr>
-                <w:rFonts w:ascii="Arial" w:eastAsia="Times New Roman" w:hAnsi="Arial" w:cs="Arial"/>
-                <w:color w:val="212121"/>
-                <w:sz w:val="23"/>
-                <w:szCs w:val="23"/>
-                <w:shd w:val="clear" w:color="auto" w:fill="FFFFFF"/>
-              </w:rPr>
-              <w:t>save</w:t>
-            </w:r>
-            <w:proofErr w:type="gramEnd"/>
-            <w:r>
-              <w:rPr>
-                <w:rFonts w:ascii="Arial" w:eastAsia="Times New Roman" w:hAnsi="Arial" w:cs="Arial"/>
-                <w:color w:val="212121"/>
-                <w:sz w:val="23"/>
-                <w:szCs w:val="23"/>
-                <w:shd w:val="clear" w:color="auto" w:fill="FFFFFF"/>
-              </w:rPr>
-              <w:t xml:space="preserve"> output to the </w:t>
-            </w:r>
-            <w:proofErr w:type="spellStart"/>
-            <w:r>
-              <w:rPr>
-                <w:rFonts w:ascii="Arial" w:eastAsia="Times New Roman" w:hAnsi="Arial" w:cs="Arial"/>
-                <w:color w:val="212121"/>
-                <w:sz w:val="23"/>
-                <w:szCs w:val="23"/>
-                <w:shd w:val="clear" w:color="auto" w:fill="FFFFFF"/>
-              </w:rPr>
-              <w:t>sd</w:t>
-            </w:r>
-            <w:proofErr w:type="spellEnd"/>
-            <w:r>
-              <w:rPr>
-                <w:rFonts w:ascii="Arial" w:eastAsia="Times New Roman" w:hAnsi="Arial" w:cs="Arial"/>
-                <w:color w:val="212121"/>
-                <w:sz w:val="23"/>
-                <w:szCs w:val="23"/>
-                <w:shd w:val="clear" w:color="auto" w:fill="FFFFFF"/>
-              </w:rPr>
-              <w:t xml:space="preserve"> card on the device.</w:t>
+              <w:t>TSS save output to the sd card on the device.</w:t>
             </w:r>
           </w:p>
         </w:tc>
@@ -5415,29 +5163,7 @@
                 <w:szCs w:val="23"/>
                 <w:shd w:val="clear" w:color="auto" w:fill="FFFFFF"/>
               </w:rPr>
-              <w:t xml:space="preserve">TSS </w:t>
-            </w:r>
-            <w:proofErr w:type="gramStart"/>
-            <w:r>
-              <w:rPr>
-                <w:rFonts w:ascii="Arial" w:eastAsia="Times New Roman" w:hAnsi="Arial" w:cs="Arial"/>
-                <w:color w:val="212121"/>
-                <w:sz w:val="23"/>
-                <w:szCs w:val="23"/>
-                <w:shd w:val="clear" w:color="auto" w:fill="FFFFFF"/>
-              </w:rPr>
-              <w:t>allow</w:t>
-            </w:r>
-            <w:proofErr w:type="gramEnd"/>
-            <w:r>
-              <w:rPr>
-                <w:rFonts w:ascii="Arial" w:eastAsia="Times New Roman" w:hAnsi="Arial" w:cs="Arial"/>
-                <w:color w:val="212121"/>
-                <w:sz w:val="23"/>
-                <w:szCs w:val="23"/>
-                <w:shd w:val="clear" w:color="auto" w:fill="FFFFFF"/>
-              </w:rPr>
-              <w:t xml:space="preserve"> users to rotate and view 3D models from different angles.</w:t>
+              <w:t>TSS allow users to rotate and view 3D models from different angles.</w:t>
             </w:r>
           </w:p>
         </w:tc>
@@ -5632,29 +5358,7 @@
                 <w:szCs w:val="23"/>
                 <w:shd w:val="clear" w:color="auto" w:fill="FFFFFF"/>
               </w:rPr>
-              <w:t xml:space="preserve">On shutdown of device or app, TSS </w:t>
-            </w:r>
-            <w:proofErr w:type="gramStart"/>
-            <w:r>
-              <w:rPr>
-                <w:rFonts w:ascii="Arial" w:eastAsia="Times New Roman" w:hAnsi="Arial" w:cs="Arial"/>
-                <w:color w:val="212121"/>
-                <w:sz w:val="23"/>
-                <w:szCs w:val="23"/>
-                <w:shd w:val="clear" w:color="auto" w:fill="FFFFFF"/>
-              </w:rPr>
-              <w:t>compress</w:t>
-            </w:r>
-            <w:proofErr w:type="gramEnd"/>
-            <w:r>
-              <w:rPr>
-                <w:rFonts w:ascii="Arial" w:eastAsia="Times New Roman" w:hAnsi="Arial" w:cs="Arial"/>
-                <w:color w:val="212121"/>
-                <w:sz w:val="23"/>
-                <w:szCs w:val="23"/>
-                <w:shd w:val="clear" w:color="auto" w:fill="FFFFFF"/>
-              </w:rPr>
-              <w:t xml:space="preserve"> current object files.</w:t>
+              <w:t>On shutdown of device or app, TSS compress current object files.</w:t>
             </w:r>
           </w:p>
         </w:tc>
@@ -5851,29 +5555,7 @@
                 <w:szCs w:val="23"/>
                 <w:shd w:val="clear" w:color="auto" w:fill="FFFFFF"/>
               </w:rPr>
-              <w:t xml:space="preserve">TSS </w:t>
-            </w:r>
-            <w:proofErr w:type="gramStart"/>
-            <w:r>
-              <w:rPr>
-                <w:rFonts w:ascii="Arial" w:eastAsia="Times New Roman" w:hAnsi="Arial" w:cs="Arial"/>
-                <w:color w:val="212121"/>
-                <w:sz w:val="23"/>
-                <w:szCs w:val="23"/>
-                <w:shd w:val="clear" w:color="auto" w:fill="FFFFFF"/>
-              </w:rPr>
-              <w:t>match</w:t>
-            </w:r>
-            <w:proofErr w:type="gramEnd"/>
-            <w:r>
-              <w:rPr>
-                <w:rFonts w:ascii="Arial" w:eastAsia="Times New Roman" w:hAnsi="Arial" w:cs="Arial"/>
-                <w:color w:val="212121"/>
-                <w:sz w:val="23"/>
-                <w:szCs w:val="23"/>
-                <w:shd w:val="clear" w:color="auto" w:fill="FFFFFF"/>
-              </w:rPr>
-              <w:t xml:space="preserve"> similar features from multiple images taken of the same object from different</w:t>
+              <w:t>TSS match similar features from multiple images taken of the same object from different</w:t>
             </w:r>
             <w:r>
               <w:rPr>
@@ -6114,29 +5796,7 @@
                 <w:szCs w:val="23"/>
                 <w:shd w:val="clear" w:color="auto" w:fill="FFFFFF"/>
               </w:rPr>
-              <w:t xml:space="preserve">TSS </w:t>
-            </w:r>
-            <w:proofErr w:type="gramStart"/>
-            <w:r>
-              <w:rPr>
-                <w:rFonts w:ascii="Arial" w:eastAsia="Times New Roman" w:hAnsi="Arial" w:cs="Arial"/>
-                <w:color w:val="212121"/>
-                <w:sz w:val="23"/>
-                <w:szCs w:val="23"/>
-                <w:shd w:val="clear" w:color="auto" w:fill="FFFFFF"/>
-              </w:rPr>
-              <w:t>allow</w:t>
-            </w:r>
-            <w:proofErr w:type="gramEnd"/>
-            <w:r>
-              <w:rPr>
-                <w:rFonts w:ascii="Arial" w:eastAsia="Times New Roman" w:hAnsi="Arial" w:cs="Arial"/>
-                <w:color w:val="212121"/>
-                <w:sz w:val="23"/>
-                <w:szCs w:val="23"/>
-                <w:shd w:val="clear" w:color="auto" w:fill="FFFFFF"/>
-              </w:rPr>
-              <w:t xml:space="preserve"> the user to calibrate camera settings.</w:t>
+              <w:t>TSS allow the user to calibrate camera settings.</w:t>
             </w:r>
           </w:p>
         </w:tc>
@@ -6563,27 +6223,15 @@
                 <w:szCs w:val="24"/>
               </w:rPr>
             </w:pPr>
-            <w:proofErr w:type="spellStart"/>
-            <w:r>
-              <w:rPr>
-                <w:rFonts w:ascii="Arial" w:eastAsia="Times New Roman" w:hAnsi="Arial" w:cs="Arial"/>
-                <w:color w:val="212121"/>
-                <w:sz w:val="23"/>
-                <w:szCs w:val="23"/>
-                <w:shd w:val="clear" w:color="auto" w:fill="FFFFFF"/>
-              </w:rPr>
-              <w:t>Req</w:t>
-            </w:r>
-            <w:proofErr w:type="spellEnd"/>
-            <w:r>
-              <w:rPr>
-                <w:rFonts w:ascii="Arial" w:eastAsia="Times New Roman" w:hAnsi="Arial" w:cs="Arial"/>
-                <w:color w:val="212121"/>
-                <w:sz w:val="23"/>
-                <w:szCs w:val="23"/>
-                <w:shd w:val="clear" w:color="auto" w:fill="FFFFFF"/>
-              </w:rPr>
-              <w:t>#</w:t>
+            <w:r>
+              <w:rPr>
+                <w:rFonts w:ascii="Arial" w:eastAsia="Times New Roman" w:hAnsi="Arial" w:cs="Arial"/>
+                <w:color w:val="212121"/>
+                <w:sz w:val="23"/>
+                <w:szCs w:val="23"/>
+                <w:shd w:val="clear" w:color="auto" w:fill="FFFFFF"/>
+              </w:rPr>
+              <w:t>Req#</w:t>
             </w:r>
           </w:p>
         </w:tc>
@@ -6833,51 +6481,7 @@
                 <w:szCs w:val="23"/>
                 <w:shd w:val="clear" w:color="auto" w:fill="FFFFFF"/>
               </w:rPr>
-              <w:t xml:space="preserve">TSS </w:t>
-            </w:r>
-            <w:proofErr w:type="gramStart"/>
-            <w:r>
-              <w:rPr>
-                <w:rFonts w:ascii="Arial" w:eastAsia="Times New Roman" w:hAnsi="Arial" w:cs="Arial"/>
-                <w:color w:val="212121"/>
-                <w:sz w:val="23"/>
-                <w:szCs w:val="23"/>
-                <w:shd w:val="clear" w:color="auto" w:fill="FFFFFF"/>
-              </w:rPr>
-              <w:t>be</w:t>
-            </w:r>
-            <w:proofErr w:type="gramEnd"/>
-            <w:r>
-              <w:rPr>
-                <w:rFonts w:ascii="Arial" w:eastAsia="Times New Roman" w:hAnsi="Arial" w:cs="Arial"/>
-                <w:color w:val="212121"/>
-                <w:sz w:val="23"/>
-                <w:szCs w:val="23"/>
-                <w:shd w:val="clear" w:color="auto" w:fill="FFFFFF"/>
-              </w:rPr>
-              <w:t xml:space="preserve"> compatible with </w:t>
-            </w:r>
-            <w:proofErr w:type="spellStart"/>
-            <w:r>
-              <w:rPr>
-                <w:rFonts w:ascii="Arial" w:eastAsia="Times New Roman" w:hAnsi="Arial" w:cs="Arial"/>
-                <w:color w:val="212121"/>
-                <w:sz w:val="23"/>
-                <w:szCs w:val="23"/>
-                <w:shd w:val="clear" w:color="auto" w:fill="FFFFFF"/>
-              </w:rPr>
-              <w:t>Andoird</w:t>
-            </w:r>
-            <w:proofErr w:type="spellEnd"/>
-            <w:r>
-              <w:rPr>
-                <w:rFonts w:ascii="Arial" w:eastAsia="Times New Roman" w:hAnsi="Arial" w:cs="Arial"/>
-                <w:color w:val="212121"/>
-                <w:sz w:val="23"/>
-                <w:szCs w:val="23"/>
-                <w:shd w:val="clear" w:color="auto" w:fill="FFFFFF"/>
-              </w:rPr>
-              <w:t xml:space="preserve"> API 14 (Ice Cream Sandwich) to ensure compatibility with at least 85% of Android devices. </w:t>
+              <w:t xml:space="preserve">TSS be compatible with Andoird API 14 (Ice Cream Sandwich) to ensure compatibility with at least 85% of Android devices. </w:t>
             </w:r>
           </w:p>
         </w:tc>
@@ -7069,29 +6673,7 @@
                 <w:szCs w:val="23"/>
                 <w:shd w:val="clear" w:color="auto" w:fill="FFFFFF"/>
               </w:rPr>
-              <w:t xml:space="preserve">TSS </w:t>
-            </w:r>
-            <w:proofErr w:type="gramStart"/>
-            <w:r>
-              <w:rPr>
-                <w:rFonts w:ascii="Arial" w:eastAsia="Times New Roman" w:hAnsi="Arial" w:cs="Arial"/>
-                <w:color w:val="212121"/>
-                <w:sz w:val="23"/>
-                <w:szCs w:val="23"/>
-                <w:shd w:val="clear" w:color="auto" w:fill="FFFFFF"/>
-              </w:rPr>
-              <w:t>require</w:t>
-            </w:r>
-            <w:proofErr w:type="gramEnd"/>
-            <w:r>
-              <w:rPr>
-                <w:rFonts w:ascii="Arial" w:eastAsia="Times New Roman" w:hAnsi="Arial" w:cs="Arial"/>
-                <w:color w:val="212121"/>
-                <w:sz w:val="23"/>
-                <w:szCs w:val="23"/>
-                <w:shd w:val="clear" w:color="auto" w:fill="FFFFFF"/>
-              </w:rPr>
-              <w:t xml:space="preserve"> the capture of 2 or more images of an object from different angles before 3D conversion.</w:t>
+              <w:t>TSS require the capture of 2 or more images of an object from different angles before 3D conversion.</w:t>
             </w:r>
           </w:p>
         </w:tc>
@@ -7283,51 +6865,7 @@
                 <w:szCs w:val="23"/>
                 <w:shd w:val="clear" w:color="auto" w:fill="FFFFFF"/>
               </w:rPr>
-              <w:t>TSS output and save .</w:t>
-            </w:r>
-            <w:proofErr w:type="spellStart"/>
-            <w:r>
-              <w:rPr>
-                <w:rFonts w:ascii="Arial" w:eastAsia="Times New Roman" w:hAnsi="Arial" w:cs="Arial"/>
-                <w:color w:val="212121"/>
-                <w:sz w:val="23"/>
-                <w:szCs w:val="23"/>
-                <w:shd w:val="clear" w:color="auto" w:fill="FFFFFF"/>
-              </w:rPr>
-              <w:t>obj</w:t>
-            </w:r>
-            <w:proofErr w:type="spellEnd"/>
-            <w:r>
-              <w:rPr>
-                <w:rFonts w:ascii="Arial" w:eastAsia="Times New Roman" w:hAnsi="Arial" w:cs="Arial"/>
-                <w:color w:val="212121"/>
-                <w:sz w:val="23"/>
-                <w:szCs w:val="23"/>
-                <w:shd w:val="clear" w:color="auto" w:fill="FFFFFF"/>
-              </w:rPr>
-              <w:t xml:space="preserve"> files to the </w:t>
-            </w:r>
-            <w:proofErr w:type="spellStart"/>
-            <w:r>
-              <w:rPr>
-                <w:rFonts w:ascii="Arial" w:eastAsia="Times New Roman" w:hAnsi="Arial" w:cs="Arial"/>
-                <w:color w:val="212121"/>
-                <w:sz w:val="23"/>
-                <w:szCs w:val="23"/>
-                <w:shd w:val="clear" w:color="auto" w:fill="FFFFFF"/>
-              </w:rPr>
-              <w:t>sd</w:t>
-            </w:r>
-            <w:proofErr w:type="spellEnd"/>
-            <w:r>
-              <w:rPr>
-                <w:rFonts w:ascii="Arial" w:eastAsia="Times New Roman" w:hAnsi="Arial" w:cs="Arial"/>
-                <w:color w:val="212121"/>
-                <w:sz w:val="23"/>
-                <w:szCs w:val="23"/>
-                <w:shd w:val="clear" w:color="auto" w:fill="FFFFFF"/>
-              </w:rPr>
-              <w:t xml:space="preserve"> card.</w:t>
+              <w:t>TSS output and save .obj files to the sd card.</w:t>
             </w:r>
           </w:p>
         </w:tc>
@@ -7519,51 +7057,7 @@
                 <w:szCs w:val="23"/>
                 <w:shd w:val="clear" w:color="auto" w:fill="FFFFFF"/>
               </w:rPr>
-              <w:t>TSS output and save .</w:t>
-            </w:r>
-            <w:proofErr w:type="spellStart"/>
-            <w:r>
-              <w:rPr>
-                <w:rFonts w:ascii="Arial" w:eastAsia="Times New Roman" w:hAnsi="Arial" w:cs="Arial"/>
-                <w:color w:val="212121"/>
-                <w:sz w:val="23"/>
-                <w:szCs w:val="23"/>
-                <w:shd w:val="clear" w:color="auto" w:fill="FFFFFF"/>
-              </w:rPr>
-              <w:t>stl</w:t>
-            </w:r>
-            <w:proofErr w:type="spellEnd"/>
-            <w:r>
-              <w:rPr>
-                <w:rFonts w:ascii="Arial" w:eastAsia="Times New Roman" w:hAnsi="Arial" w:cs="Arial"/>
-                <w:color w:val="212121"/>
-                <w:sz w:val="23"/>
-                <w:szCs w:val="23"/>
-                <w:shd w:val="clear" w:color="auto" w:fill="FFFFFF"/>
-              </w:rPr>
-              <w:t xml:space="preserve"> files to the </w:t>
-            </w:r>
-            <w:proofErr w:type="spellStart"/>
-            <w:r>
-              <w:rPr>
-                <w:rFonts w:ascii="Arial" w:eastAsia="Times New Roman" w:hAnsi="Arial" w:cs="Arial"/>
-                <w:color w:val="212121"/>
-                <w:sz w:val="23"/>
-                <w:szCs w:val="23"/>
-                <w:shd w:val="clear" w:color="auto" w:fill="FFFFFF"/>
-              </w:rPr>
-              <w:t>sd</w:t>
-            </w:r>
-            <w:proofErr w:type="spellEnd"/>
-            <w:r>
-              <w:rPr>
-                <w:rFonts w:ascii="Arial" w:eastAsia="Times New Roman" w:hAnsi="Arial" w:cs="Arial"/>
-                <w:color w:val="212121"/>
-                <w:sz w:val="23"/>
-                <w:szCs w:val="23"/>
-                <w:shd w:val="clear" w:color="auto" w:fill="FFFFFF"/>
-              </w:rPr>
-              <w:t xml:space="preserve"> card.</w:t>
+              <w:t>TSS output and save .stl files to the sd card.</w:t>
             </w:r>
           </w:p>
         </w:tc>
@@ -7755,29 +7249,7 @@
                 <w:szCs w:val="23"/>
                 <w:shd w:val="clear" w:color="auto" w:fill="FFFFFF"/>
               </w:rPr>
-              <w:t>TSS import .</w:t>
-            </w:r>
-            <w:proofErr w:type="spellStart"/>
-            <w:r>
-              <w:rPr>
-                <w:rFonts w:ascii="Arial" w:eastAsia="Times New Roman" w:hAnsi="Arial" w:cs="Arial"/>
-                <w:color w:val="212121"/>
-                <w:sz w:val="23"/>
-                <w:szCs w:val="23"/>
-                <w:shd w:val="clear" w:color="auto" w:fill="FFFFFF"/>
-              </w:rPr>
-              <w:t>obj</w:t>
-            </w:r>
-            <w:proofErr w:type="spellEnd"/>
-            <w:r>
-              <w:rPr>
-                <w:rFonts w:ascii="Arial" w:eastAsia="Times New Roman" w:hAnsi="Arial" w:cs="Arial"/>
-                <w:color w:val="212121"/>
-                <w:sz w:val="23"/>
-                <w:szCs w:val="23"/>
-                <w:shd w:val="clear" w:color="auto" w:fill="FFFFFF"/>
-              </w:rPr>
-              <w:t xml:space="preserve"> files and render them as 3D models.</w:t>
+              <w:t>TSS import .obj files and render them as 3D models.</w:t>
             </w:r>
           </w:p>
         </w:tc>
@@ -7969,39 +7441,17 @@
                 <w:szCs w:val="23"/>
                 <w:shd w:val="clear" w:color="auto" w:fill="FFFFFF"/>
               </w:rPr>
-              <w:t xml:space="preserve">TSS will give dimensional ratios (height, width, and length) within </w:t>
-            </w:r>
-            <w:proofErr w:type="gramStart"/>
-            <w:r>
-              <w:rPr>
-                <w:rFonts w:ascii="Arial" w:eastAsia="Times New Roman" w:hAnsi="Arial" w:cs="Arial"/>
-                <w:color w:val="212121"/>
-                <w:sz w:val="23"/>
-                <w:szCs w:val="23"/>
-                <w:shd w:val="clear" w:color="auto" w:fill="FFFFFF"/>
-              </w:rPr>
-              <w:t>a</w:t>
-            </w:r>
-            <w:r>
-              <w:rPr>
-                <w:rFonts w:ascii="Arial" w:eastAsia="Times New Roman" w:hAnsi="Arial" w:cs="Arial"/>
-                <w:color w:val="212121"/>
-                <w:sz w:val="23"/>
-                <w:szCs w:val="23"/>
-                <w:shd w:val="clear" w:color="auto" w:fill="FFFFFF"/>
-              </w:rPr>
-              <w:t xml:space="preserve"> to</w:t>
-            </w:r>
-            <w:proofErr w:type="gramEnd"/>
-            <w:r>
-              <w:rPr>
-                <w:rFonts w:ascii="Arial" w:eastAsia="Times New Roman" w:hAnsi="Arial" w:cs="Arial"/>
-                <w:color w:val="212121"/>
-                <w:sz w:val="23"/>
-                <w:szCs w:val="23"/>
-                <w:shd w:val="clear" w:color="auto" w:fill="FFFFFF"/>
-              </w:rPr>
-              <w:t xml:space="preserve"> be determined accuracy.</w:t>
+              <w:t>TSS will give dimensional ratios (height, width, and length) within a</w:t>
+            </w:r>
+            <w:r>
+              <w:rPr>
+                <w:rFonts w:ascii="Arial" w:eastAsia="Times New Roman" w:hAnsi="Arial" w:cs="Arial"/>
+                <w:color w:val="212121"/>
+                <w:sz w:val="23"/>
+                <w:szCs w:val="23"/>
+                <w:shd w:val="clear" w:color="auto" w:fill="FFFFFF"/>
+              </w:rPr>
+              <w:t xml:space="preserve"> to be determined accuracy.</w:t>
             </w:r>
           </w:p>
         </w:tc>
@@ -8817,6 +8267,8 @@
         </w:drawing>
       </w:r>
     </w:p>
+    <w:bookmarkStart w:id="20" w:name="_Toc412208606"/>
+    <w:bookmarkEnd w:id="19"/>
     <w:p>
       <w:pPr>
         <w:pStyle w:val="Caption"/>
@@ -8826,8 +8278,6 @@
           <w:szCs w:val="24"/>
         </w:rPr>
       </w:pPr>
-      <w:bookmarkStart w:id="20" w:name="_Toc412208606"/>
-      <w:bookmarkEnd w:id="19"/>
       <w:r>
         <w:rPr>
           <w:noProof/>
@@ -9177,7 +8627,7 @@
       <w:pPr>
         <w:pStyle w:val="NoSpacing"/>
       </w:pPr>
-      <w:bookmarkStart w:id="23" w:name="_Toc412149066"/>
+      <w:bookmarkStart w:id="22" w:name="_Toc412149066"/>
     </w:p>
     <w:p>
       <w:pPr>
@@ -9249,7 +8699,7 @@
           <w:szCs w:val="24"/>
         </w:rPr>
       </w:pPr>
-      <w:bookmarkStart w:id="24" w:name="_Toc412208607"/>
+      <w:bookmarkStart w:id="23" w:name="_Toc412208607"/>
       <w:r>
         <w:rPr>
           <w:b w:val="0"/>
@@ -9307,7 +8757,7 @@
         </w:rPr>
         <w:t>: GUI State Diagram</w:t>
       </w:r>
-      <w:bookmarkEnd w:id="24"/>
+      <w:bookmarkEnd w:id="23"/>
     </w:p>
     <w:p>
       <w:pPr>
@@ -9345,7 +8795,7 @@
         </w:rPr>
         <w:t>nalysis</w:t>
       </w:r>
-      <w:bookmarkEnd w:id="23"/>
+      <w:bookmarkEnd w:id="22"/>
     </w:p>
     <w:p/>
     <w:p>
@@ -9353,7 +8803,6 @@
         <w:pStyle w:val="NoSpacing"/>
         <w:jc w:val="center"/>
       </w:pPr>
-      <w:bookmarkStart w:id="25" w:name="_GoBack"/>
       <w:r>
         <w:rPr>
           <w:noProof/>
@@ -9407,7 +8856,6 @@
           </wp:inline>
         </w:drawing>
       </w:r>
-      <w:bookmarkEnd w:id="25"/>
     </w:p>
     <w:p>
       <w:pPr>
@@ -9419,7 +8867,7 @@
           <w:szCs w:val="24"/>
         </w:rPr>
       </w:pPr>
-      <w:bookmarkStart w:id="26" w:name="_Toc412208608"/>
+      <w:bookmarkStart w:id="24" w:name="_Toc412208608"/>
       <w:r>
         <w:rPr>
           <w:b w:val="0"/>
@@ -9477,7 +8925,7 @@
         </w:rPr>
         <w:t>: Sequence Diagram</w:t>
       </w:r>
-      <w:bookmarkEnd w:id="26"/>
+      <w:bookmarkEnd w:id="24"/>
     </w:p>
     <w:p>
       <w:pPr>
@@ -9554,7 +9002,7 @@
           <w:szCs w:val="24"/>
         </w:rPr>
       </w:pPr>
-      <w:bookmarkStart w:id="27" w:name="_Toc412208609"/>
+      <w:bookmarkStart w:id="25" w:name="_Toc412208609"/>
       <w:r>
         <w:rPr>
           <w:b w:val="0"/>
@@ -9612,7 +9060,7 @@
         </w:rPr>
         <w:t>: Application Activity Diagram</w:t>
       </w:r>
-      <w:bookmarkEnd w:id="27"/>
+      <w:bookmarkEnd w:id="25"/>
     </w:p>
     <w:p>
       <w:pPr>
@@ -9688,7 +9136,7 @@
           <w:szCs w:val="24"/>
         </w:rPr>
       </w:pPr>
-      <w:bookmarkStart w:id="28" w:name="_Toc412208610"/>
+      <w:bookmarkStart w:id="26" w:name="_Toc412208610"/>
       <w:r>
         <w:rPr>
           <w:b w:val="0"/>
@@ -9746,7 +9194,7 @@
         </w:rPr>
         <w:t>: Image to 3D Model Conversion Activity Diagram</w:t>
       </w:r>
-      <w:bookmarkEnd w:id="28"/>
+      <w:bookmarkEnd w:id="26"/>
     </w:p>
     <w:p>
       <w:pPr>
@@ -9762,7 +9210,7 @@
         <w:lastRenderedPageBreak/>
         <w:t xml:space="preserve"> </w:t>
       </w:r>
-      <w:bookmarkStart w:id="29" w:name="_Toc412149067"/>
+      <w:bookmarkStart w:id="27" w:name="_Toc412149067"/>
       <w:r>
         <w:rPr>
           <w:b w:val="0"/>
@@ -9781,7 +9229,7 @@
         </w:rPr>
         <w:t>Important Algorithms:</w:t>
       </w:r>
-      <w:bookmarkEnd w:id="29"/>
+      <w:bookmarkEnd w:id="27"/>
     </w:p>
     <w:p>
       <w:pPr>
@@ -9910,7 +9358,6 @@
           <w:shd w:val="clear" w:color="auto" w:fill="FFFFFF"/>
         </w:rPr>
       </w:pPr>
-      <w:proofErr w:type="gramStart"/>
       <w:r>
         <w:rPr>
           <w:rFonts w:cs="Arial"/>
@@ -9947,17 +9394,7 @@
           <w:color w:val="000000"/>
           <w:shd w:val="clear" w:color="auto" w:fill="FFFFFF"/>
         </w:rPr>
-        <w:t>.</w:t>
-      </w:r>
-      <w:proofErr w:type="gramEnd"/>
-      <w:r>
-        <w:rPr>
-          <w:rFonts w:cs="Arial"/>
-          <w:i/>
-          <w:color w:val="000000"/>
-          <w:shd w:val="clear" w:color="auto" w:fill="FFFFFF"/>
-        </w:rPr>
-        <w:t xml:space="preserve"> CVGIP 30 1, pp 32-46 (1985)</w:t>
+        <w:t>. CVGIP 30 1, pp 32-46 (1985)</w:t>
       </w:r>
     </w:p>
     <w:p>
@@ -10008,25 +9445,7 @@
           <w:i/>
           <w:color w:val="000000"/>
         </w:rPr>
-        <w:t xml:space="preserve">Shi and C. </w:t>
-      </w:r>
-      <w:proofErr w:type="spellStart"/>
-      <w:r>
-        <w:rPr>
-          <w:rFonts w:eastAsia="Times New Roman" w:cs="Arial"/>
-          <w:i/>
-          <w:color w:val="000000"/>
-        </w:rPr>
-        <w:t>Tomasi</w:t>
-      </w:r>
-      <w:proofErr w:type="spellEnd"/>
-      <w:r>
-        <w:rPr>
-          <w:rFonts w:eastAsia="Times New Roman" w:cs="Arial"/>
-          <w:i/>
-          <w:color w:val="000000"/>
-        </w:rPr>
-        <w:t>. </w:t>
+        <w:t>Shi and C. Tomasi. </w:t>
       </w:r>
       <w:r>
         <w:rPr>
@@ -10065,11 +9484,11 @@
           <w:numId w:val="5"/>
         </w:numPr>
       </w:pPr>
-      <w:bookmarkStart w:id="30" w:name="_Toc412149068"/>
+      <w:bookmarkStart w:id="28" w:name="_Toc412149068"/>
       <w:r>
         <w:t>Design and Test</w:t>
       </w:r>
-      <w:bookmarkEnd w:id="30"/>
+      <w:bookmarkEnd w:id="28"/>
     </w:p>
     <w:p>
       <w:pPr>
@@ -10079,118 +9498,22 @@
           <w:b w:val="0"/>
         </w:rPr>
       </w:pPr>
-      <w:bookmarkStart w:id="31" w:name="_Toc412149069"/>
+      <w:bookmarkStart w:id="29" w:name="_Toc412149069"/>
       <w:r>
         <w:rPr>
           <w:b w:val="0"/>
         </w:rPr>
         <w:t>3.1 Class Design</w:t>
       </w:r>
-      <w:bookmarkEnd w:id="31"/>
+      <w:bookmarkEnd w:id="29"/>
     </w:p>
     <w:p>
       <w:r>
-        <w:t xml:space="preserve">The diagram below shows the classes below and how they are associated. The </w:t>
-      </w:r>
-      <w:proofErr w:type="spellStart"/>
-      <w:r>
-        <w:t>MainMenuAcitivty</w:t>
-      </w:r>
-      <w:proofErr w:type="spellEnd"/>
-      <w:r>
-        <w:t xml:space="preserve"> is initially created at start up in the “Main Menu State”. If the plus button is pressed the </w:t>
-      </w:r>
-      <w:proofErr w:type="spellStart"/>
-      <w:r>
-        <w:t>MainMenuActivity</w:t>
-      </w:r>
-      <w:proofErr w:type="spellEnd"/>
-      <w:r>
-        <w:t xml:space="preserve"> creates a new Object3DModel and passes the focus of the app to the </w:t>
-      </w:r>
-      <w:proofErr w:type="spellStart"/>
-      <w:r>
-        <w:t>ImageCaptureActivity</w:t>
-      </w:r>
-      <w:proofErr w:type="spellEnd"/>
-      <w:r>
-        <w:t xml:space="preserve">, which is part of the “Image Capture State”. After the user is done taking pictures the focus is handed off to the </w:t>
-      </w:r>
-      <w:proofErr w:type="spellStart"/>
-      <w:r>
-        <w:t>ModelPhotoGalleryActivity</w:t>
-      </w:r>
-      <w:proofErr w:type="spellEnd"/>
-      <w:r>
-        <w:t xml:space="preserve">, which is in the “Photo Gallery State”. If the user decides to take more pictures by pressing the plus button in the photo gallery state the </w:t>
-      </w:r>
-      <w:proofErr w:type="spellStart"/>
-      <w:r>
-        <w:t>ModelPhotoGalleryActivity</w:t>
-      </w:r>
-      <w:proofErr w:type="spellEnd"/>
-      <w:r>
-        <w:t xml:space="preserve"> class hands the focus back to the </w:t>
-      </w:r>
-      <w:proofErr w:type="spellStart"/>
-      <w:r>
-        <w:t>ImageCaptureActivity</w:t>
-      </w:r>
-      <w:proofErr w:type="spellEnd"/>
-      <w:r>
-        <w:t xml:space="preserve">, else if the minimum number of pictures has been reached and the user presses the “Convert to 3D” button the main 3D model algorithms are called. These Algorithms will create the vertices and faces for the Object3DModel class. A 3D object must have at least 4 vertices and 4 faces to be considered a 3D object, and a face or plane is a triangle which requires 3 vertices. As soon as the 3D object is created the focus is given back to the </w:t>
-      </w:r>
-      <w:proofErr w:type="spellStart"/>
-      <w:r>
-        <w:t>MainMenuActivity</w:t>
-      </w:r>
-      <w:proofErr w:type="spellEnd"/>
-      <w:r>
-        <w:t xml:space="preserve">. To other classes can be given focus by the </w:t>
-      </w:r>
-      <w:proofErr w:type="spellStart"/>
-      <w:r>
-        <w:t>MainMenuActivity</w:t>
-      </w:r>
-      <w:proofErr w:type="spellEnd"/>
-      <w:r>
-        <w:t xml:space="preserve">, these include the </w:t>
-      </w:r>
-      <w:proofErr w:type="spellStart"/>
-      <w:r>
-        <w:t>HelpActivity</w:t>
-      </w:r>
-      <w:proofErr w:type="spellEnd"/>
-      <w:r>
-        <w:t xml:space="preserve"> class and </w:t>
+        <w:t xml:space="preserve">The diagram below shows the classes below and how they are associated. The MainMenuAcitivty is initially created at start up in the “Main Menu State”. If the plus button is pressed the MainMenuActivity creates a new Object3DModel and passes the focus of the app to the ImageCaptureActivity, which is part of the “Image Capture State”. After the user is done taking pictures the focus is handed off to the ModelPhotoGalleryActivity, which is in the “Photo Gallery State”. If the user decides to take more pictures by pressing the plus button in the photo gallery state the ModelPhotoGalleryActivity class hands the focus back to the ImageCaptureActivity, else if the minimum number of pictures has been reached and the user presses the “Convert to 3D” button the main 3D model algorithms are called. These Algorithms will create the vertices and faces for the Object3DModel class. A 3D object must have at least 4 vertices and 4 faces to be considered a 3D object, and a face or plane is a triangle which requires 3 vertices. As soon as the 3D object is created the focus is given back to the MainMenuActivity. To other classes can be given focus by the MainMenuActivity, these include the HelpActivity class and </w:t>
       </w:r>
       <w:r>
         <w:lastRenderedPageBreak/>
-        <w:t xml:space="preserve">the </w:t>
-      </w:r>
-      <w:proofErr w:type="spellStart"/>
-      <w:r>
-        <w:t>ModelView</w:t>
-      </w:r>
-      <w:proofErr w:type="spellEnd"/>
-      <w:r>
-        <w:t xml:space="preserve"> Activity class. The </w:t>
-      </w:r>
-      <w:proofErr w:type="spellStart"/>
-      <w:r>
-        <w:t>ModelViewActivity</w:t>
-      </w:r>
-      <w:proofErr w:type="spellEnd"/>
-      <w:r>
-        <w:t xml:space="preserve"> class is associated with exactly one Object3DModel in the “Model View State” and the </w:t>
-      </w:r>
-      <w:proofErr w:type="spellStart"/>
-      <w:r>
-        <w:t>HelpActivity</w:t>
-      </w:r>
-      <w:proofErr w:type="spellEnd"/>
-      <w:r>
-        <w:t xml:space="preserve"> class is associated with the “Help State”. </w:t>
+        <w:t xml:space="preserve">the ModelView Activity class. The ModelViewActivity class is associated with exactly one Object3DModel in the “Model View State” and the HelpActivity class is associated with the “Help State”. </w:t>
       </w:r>
     </w:p>
     <w:p/>
@@ -10262,8 +9585,8 @@
           <w:szCs w:val="24"/>
         </w:rPr>
       </w:pPr>
-      <w:bookmarkStart w:id="32" w:name="_Toc412208611"/>
-      <w:bookmarkStart w:id="33" w:name="_Toc412149070"/>
+      <w:bookmarkStart w:id="30" w:name="_Toc412208611"/>
+      <w:bookmarkStart w:id="31" w:name="_Toc412149070"/>
       <w:r>
         <w:rPr>
           <w:b w:val="0"/>
@@ -10321,10 +9644,10 @@
         </w:rPr>
         <w:t>: UML Object Diagram</w:t>
       </w:r>
-      <w:bookmarkEnd w:id="32"/>
+      <w:bookmarkEnd w:id="30"/>
     </w:p>
     <w:p/>
-    <w:bookmarkEnd w:id="33"/>
+    <w:bookmarkEnd w:id="31"/>
     <w:p>
       <w:pPr>
         <w:pStyle w:val="Heading2"/>
@@ -10521,27 +9844,15 @@
                 <w:szCs w:val="24"/>
               </w:rPr>
             </w:pPr>
-            <w:proofErr w:type="spellStart"/>
-            <w:r>
-              <w:rPr>
-                <w:rFonts w:ascii="Arial" w:eastAsia="Times New Roman" w:hAnsi="Arial" w:cs="Arial"/>
-                <w:color w:val="212121"/>
-                <w:sz w:val="23"/>
-                <w:szCs w:val="23"/>
-                <w:shd w:val="clear" w:color="auto" w:fill="FFFFFF"/>
-              </w:rPr>
-              <w:t>Req</w:t>
-            </w:r>
-            <w:proofErr w:type="spellEnd"/>
-            <w:r>
-              <w:rPr>
-                <w:rFonts w:ascii="Arial" w:eastAsia="Times New Roman" w:hAnsi="Arial" w:cs="Arial"/>
-                <w:color w:val="212121"/>
-                <w:sz w:val="23"/>
-                <w:szCs w:val="23"/>
-                <w:shd w:val="clear" w:color="auto" w:fill="FFFFFF"/>
-              </w:rPr>
-              <w:t>#</w:t>
+            <w:r>
+              <w:rPr>
+                <w:rFonts w:ascii="Arial" w:eastAsia="Times New Roman" w:hAnsi="Arial" w:cs="Arial"/>
+                <w:color w:val="212121"/>
+                <w:sz w:val="23"/>
+                <w:szCs w:val="23"/>
+                <w:shd w:val="clear" w:color="auto" w:fill="FFFFFF"/>
+              </w:rPr>
+              <w:t>Req#</w:t>
             </w:r>
           </w:p>
         </w:tc>
@@ -10947,29 +10258,7 @@
                 <w:szCs w:val="23"/>
                 <w:shd w:val="clear" w:color="auto" w:fill="FFFFFF"/>
               </w:rPr>
-              <w:t xml:space="preserve">TSS </w:t>
-            </w:r>
-            <w:proofErr w:type="gramStart"/>
-            <w:r>
-              <w:rPr>
-                <w:rFonts w:ascii="Arial" w:eastAsia="Times New Roman" w:hAnsi="Arial" w:cs="Arial"/>
-                <w:color w:val="212121"/>
-                <w:sz w:val="23"/>
-                <w:szCs w:val="23"/>
-                <w:shd w:val="clear" w:color="auto" w:fill="FFFFFF"/>
-              </w:rPr>
-              <w:t>save</w:t>
-            </w:r>
-            <w:proofErr w:type="gramEnd"/>
-            <w:r>
-              <w:rPr>
-                <w:rFonts w:ascii="Arial" w:eastAsia="Times New Roman" w:hAnsi="Arial" w:cs="Arial"/>
-                <w:color w:val="212121"/>
-                <w:sz w:val="23"/>
-                <w:szCs w:val="23"/>
-                <w:shd w:val="clear" w:color="auto" w:fill="FFFFFF"/>
-              </w:rPr>
-              <w:t xml:space="preserve"> multiple images as internal data structures.</w:t>
+              <w:t>TSS save multiple images as internal data structures.</w:t>
             </w:r>
             <w:r>
               <w:rPr>
@@ -11324,29 +10613,7 @@
                 <w:szCs w:val="23"/>
                 <w:shd w:val="clear" w:color="auto" w:fill="FFFFFF"/>
               </w:rPr>
-              <w:t xml:space="preserve">TSS automatically </w:t>
-            </w:r>
-            <w:proofErr w:type="gramStart"/>
-            <w:r>
-              <w:rPr>
-                <w:rFonts w:ascii="Arial" w:eastAsia="Times New Roman" w:hAnsi="Arial" w:cs="Arial"/>
-                <w:color w:val="212121"/>
-                <w:sz w:val="23"/>
-                <w:szCs w:val="23"/>
-                <w:shd w:val="clear" w:color="auto" w:fill="FFFFFF"/>
-              </w:rPr>
-              <w:t>detect</w:t>
-            </w:r>
-            <w:proofErr w:type="gramEnd"/>
-            <w:r>
-              <w:rPr>
-                <w:rFonts w:ascii="Arial" w:eastAsia="Times New Roman" w:hAnsi="Arial" w:cs="Arial"/>
-                <w:color w:val="212121"/>
-                <w:sz w:val="23"/>
-                <w:szCs w:val="23"/>
-                <w:shd w:val="clear" w:color="auto" w:fill="FFFFFF"/>
-              </w:rPr>
-              <w:t xml:space="preserve"> outer </w:t>
+              <w:t xml:space="preserve">TSS automatically detect outer </w:t>
             </w:r>
             <w:r>
               <w:rPr>
@@ -11526,29 +10793,7 @@
                 <w:szCs w:val="23"/>
                 <w:shd w:val="clear" w:color="auto" w:fill="FFFFFF"/>
               </w:rPr>
-              <w:t xml:space="preserve">TSS </w:t>
-            </w:r>
-            <w:proofErr w:type="gramStart"/>
-            <w:r>
-              <w:rPr>
-                <w:rFonts w:ascii="Arial" w:eastAsia="Times New Roman" w:hAnsi="Arial" w:cs="Arial"/>
-                <w:color w:val="212121"/>
-                <w:sz w:val="23"/>
-                <w:szCs w:val="23"/>
-                <w:shd w:val="clear" w:color="auto" w:fill="FFFFFF"/>
-              </w:rPr>
-              <w:t>match</w:t>
-            </w:r>
-            <w:proofErr w:type="gramEnd"/>
-            <w:r>
-              <w:rPr>
-                <w:rFonts w:ascii="Arial" w:eastAsia="Times New Roman" w:hAnsi="Arial" w:cs="Arial"/>
-                <w:color w:val="212121"/>
-                <w:sz w:val="23"/>
-                <w:szCs w:val="23"/>
-                <w:shd w:val="clear" w:color="auto" w:fill="FFFFFF"/>
-              </w:rPr>
-              <w:t xml:space="preserve"> similar features from multiple images taken of the same object from different</w:t>
+              <w:t>TSS match similar features from multiple images taken of the same object from different</w:t>
             </w:r>
             <w:r>
               <w:rPr>
@@ -11758,29 +11003,7 @@
                 <w:szCs w:val="23"/>
                 <w:shd w:val="clear" w:color="auto" w:fill="FFFFFF"/>
               </w:rPr>
-              <w:t xml:space="preserve">TSS </w:t>
-            </w:r>
-            <w:proofErr w:type="gramStart"/>
-            <w:r>
-              <w:rPr>
-                <w:rFonts w:ascii="Arial" w:eastAsia="Times New Roman" w:hAnsi="Arial" w:cs="Arial"/>
-                <w:color w:val="212121"/>
-                <w:sz w:val="23"/>
-                <w:szCs w:val="23"/>
-                <w:shd w:val="clear" w:color="auto" w:fill="FFFFFF"/>
-              </w:rPr>
-              <w:t>convert</w:t>
-            </w:r>
-            <w:proofErr w:type="gramEnd"/>
-            <w:r>
-              <w:rPr>
-                <w:rFonts w:ascii="Arial" w:eastAsia="Times New Roman" w:hAnsi="Arial" w:cs="Arial"/>
-                <w:color w:val="212121"/>
-                <w:sz w:val="23"/>
-                <w:szCs w:val="23"/>
-                <w:shd w:val="clear" w:color="auto" w:fill="FFFFFF"/>
-              </w:rPr>
-              <w:t xml:space="preserve"> images into a collection of vertices with xyz coordinates.</w:t>
+              <w:t>TSS convert images into a collection of vertices with xyz coordinates.</w:t>
             </w:r>
           </w:p>
         </w:tc>
@@ -11952,29 +11175,7 @@
                 <w:szCs w:val="23"/>
                 <w:shd w:val="clear" w:color="auto" w:fill="FFFFFF"/>
               </w:rPr>
-              <w:t xml:space="preserve">TSS </w:t>
-            </w:r>
-            <w:proofErr w:type="gramStart"/>
-            <w:r>
-              <w:rPr>
-                <w:rFonts w:ascii="Arial" w:eastAsia="Times New Roman" w:hAnsi="Arial" w:cs="Arial"/>
-                <w:color w:val="212121"/>
-                <w:sz w:val="23"/>
-                <w:szCs w:val="23"/>
-                <w:shd w:val="clear" w:color="auto" w:fill="FFFFFF"/>
-              </w:rPr>
-              <w:t>combine</w:t>
-            </w:r>
-            <w:proofErr w:type="gramEnd"/>
-            <w:r>
-              <w:rPr>
-                <w:rFonts w:ascii="Arial" w:eastAsia="Times New Roman" w:hAnsi="Arial" w:cs="Arial"/>
-                <w:color w:val="212121"/>
-                <w:sz w:val="23"/>
-                <w:szCs w:val="23"/>
-                <w:shd w:val="clear" w:color="auto" w:fill="FFFFFF"/>
-              </w:rPr>
-              <w:t xml:space="preserve"> vertices into triangulated faces.</w:t>
+              <w:t>TSS combine vertices into triangulated faces.</w:t>
             </w:r>
           </w:p>
         </w:tc>
@@ -12146,51 +11347,7 @@
                 <w:szCs w:val="23"/>
                 <w:shd w:val="clear" w:color="auto" w:fill="FFFFFF"/>
               </w:rPr>
-              <w:t xml:space="preserve">TSS </w:t>
-            </w:r>
-            <w:proofErr w:type="gramStart"/>
-            <w:r>
-              <w:rPr>
-                <w:rFonts w:ascii="Arial" w:eastAsia="Times New Roman" w:hAnsi="Arial" w:cs="Arial"/>
-                <w:color w:val="212121"/>
-                <w:sz w:val="23"/>
-                <w:szCs w:val="23"/>
-                <w:shd w:val="clear" w:color="auto" w:fill="FFFFFF"/>
-              </w:rPr>
-              <w:t>save</w:t>
-            </w:r>
-            <w:proofErr w:type="gramEnd"/>
-            <w:r>
-              <w:rPr>
-                <w:rFonts w:ascii="Arial" w:eastAsia="Times New Roman" w:hAnsi="Arial" w:cs="Arial"/>
-                <w:color w:val="212121"/>
-                <w:sz w:val="23"/>
-                <w:szCs w:val="23"/>
-                <w:shd w:val="clear" w:color="auto" w:fill="FFFFFF"/>
-              </w:rPr>
-              <w:t xml:space="preserve"> output to the </w:t>
-            </w:r>
-            <w:proofErr w:type="spellStart"/>
-            <w:r>
-              <w:rPr>
-                <w:rFonts w:ascii="Arial" w:eastAsia="Times New Roman" w:hAnsi="Arial" w:cs="Arial"/>
-                <w:color w:val="212121"/>
-                <w:sz w:val="23"/>
-                <w:szCs w:val="23"/>
-                <w:shd w:val="clear" w:color="auto" w:fill="FFFFFF"/>
-              </w:rPr>
-              <w:t>sd</w:t>
-            </w:r>
-            <w:proofErr w:type="spellEnd"/>
-            <w:r>
-              <w:rPr>
-                <w:rFonts w:ascii="Arial" w:eastAsia="Times New Roman" w:hAnsi="Arial" w:cs="Arial"/>
-                <w:color w:val="212121"/>
-                <w:sz w:val="23"/>
-                <w:szCs w:val="23"/>
-                <w:shd w:val="clear" w:color="auto" w:fill="FFFFFF"/>
-              </w:rPr>
-              <w:t xml:space="preserve"> card on the device.</w:t>
+              <w:t>TSS save output to the sd card on the device.</w:t>
             </w:r>
           </w:p>
         </w:tc>
@@ -12362,27 +11519,15 @@
               </w:rPr>
               <w:t xml:space="preserve">TSS </w:t>
             </w:r>
-            <w:proofErr w:type="gramStart"/>
-            <w:r>
-              <w:rPr>
-                <w:rFonts w:ascii="Arial" w:eastAsia="Times New Roman" w:hAnsi="Arial" w:cs="Arial"/>
-                <w:color w:val="212121"/>
-                <w:sz w:val="23"/>
-                <w:szCs w:val="23"/>
-                <w:shd w:val="clear" w:color="auto" w:fill="FFFFFF"/>
-              </w:rPr>
-              <w:t>allow</w:t>
-            </w:r>
-            <w:proofErr w:type="gramEnd"/>
-            <w:r>
-              <w:rPr>
-                <w:rFonts w:ascii="Arial" w:eastAsia="Times New Roman" w:hAnsi="Arial" w:cs="Arial"/>
-                <w:color w:val="212121"/>
-                <w:sz w:val="23"/>
-                <w:szCs w:val="23"/>
-                <w:shd w:val="clear" w:color="auto" w:fill="FFFFFF"/>
-              </w:rPr>
-              <w:t xml:space="preserve"> sharing of</w:t>
+            <w:r>
+              <w:rPr>
+                <w:rFonts w:ascii="Arial" w:eastAsia="Times New Roman" w:hAnsi="Arial" w:cs="Arial"/>
+                <w:color w:val="212121"/>
+                <w:sz w:val="23"/>
+                <w:szCs w:val="23"/>
+                <w:shd w:val="clear" w:color="auto" w:fill="FFFFFF"/>
+              </w:rPr>
+              <w:t>allow sharing of</w:t>
             </w:r>
             <w:r>
               <w:rPr>
@@ -12564,29 +11709,7 @@
                 <w:szCs w:val="23"/>
                 <w:shd w:val="clear" w:color="auto" w:fill="FFFFFF"/>
               </w:rPr>
-              <w:t xml:space="preserve">TSS </w:t>
-            </w:r>
-            <w:proofErr w:type="gramStart"/>
-            <w:r>
-              <w:rPr>
-                <w:rFonts w:ascii="Arial" w:eastAsia="Times New Roman" w:hAnsi="Arial" w:cs="Arial"/>
-                <w:color w:val="212121"/>
-                <w:sz w:val="23"/>
-                <w:szCs w:val="23"/>
-                <w:shd w:val="clear" w:color="auto" w:fill="FFFFFF"/>
-              </w:rPr>
-              <w:t>allow</w:t>
-            </w:r>
-            <w:proofErr w:type="gramEnd"/>
-            <w:r>
-              <w:rPr>
-                <w:rFonts w:ascii="Arial" w:eastAsia="Times New Roman" w:hAnsi="Arial" w:cs="Arial"/>
-                <w:color w:val="212121"/>
-                <w:sz w:val="23"/>
-                <w:szCs w:val="23"/>
-                <w:shd w:val="clear" w:color="auto" w:fill="FFFFFF"/>
-              </w:rPr>
-              <w:t xml:space="preserve"> users to rotate and view 3D models from different angles.</w:t>
+              <w:t>TSS allow users to rotate and view 3D models from different angles.</w:t>
             </w:r>
           </w:p>
         </w:tc>
@@ -12756,29 +11879,49 @@
                 <w:szCs w:val="23"/>
                 <w:shd w:val="clear" w:color="auto" w:fill="FFFFFF"/>
               </w:rPr>
-              <w:t xml:space="preserve">On shutdown of device or app, TSS </w:t>
-            </w:r>
-            <w:proofErr w:type="gramStart"/>
-            <w:r>
-              <w:rPr>
-                <w:rFonts w:ascii="Arial" w:eastAsia="Times New Roman" w:hAnsi="Arial" w:cs="Arial"/>
-                <w:color w:val="212121"/>
-                <w:sz w:val="23"/>
-                <w:szCs w:val="23"/>
-                <w:shd w:val="clear" w:color="auto" w:fill="FFFFFF"/>
-              </w:rPr>
-              <w:t>compress</w:t>
-            </w:r>
-            <w:proofErr w:type="gramEnd"/>
-            <w:r>
-              <w:rPr>
-                <w:rFonts w:ascii="Arial" w:eastAsia="Times New Roman" w:hAnsi="Arial" w:cs="Arial"/>
-                <w:color w:val="212121"/>
-                <w:sz w:val="23"/>
-                <w:szCs w:val="23"/>
-                <w:shd w:val="clear" w:color="auto" w:fill="FFFFFF"/>
-              </w:rPr>
-              <w:t xml:space="preserve"> current object files.</w:t>
+              <w:t xml:space="preserve">TSS compress current </w:t>
+            </w:r>
+            <w:r>
+              <w:rPr>
+                <w:rFonts w:ascii="Arial" w:eastAsia="Times New Roman" w:hAnsi="Arial" w:cs="Arial"/>
+                <w:color w:val="212121"/>
+                <w:sz w:val="23"/>
+                <w:szCs w:val="23"/>
+                <w:shd w:val="clear" w:color="auto" w:fill="FFFFFF"/>
+              </w:rPr>
+              <w:t>output</w:t>
+            </w:r>
+            <w:r>
+              <w:rPr>
+                <w:rFonts w:ascii="Arial" w:eastAsia="Times New Roman" w:hAnsi="Arial" w:cs="Arial"/>
+                <w:color w:val="212121"/>
+                <w:sz w:val="23"/>
+                <w:szCs w:val="23"/>
+                <w:shd w:val="clear" w:color="auto" w:fill="FFFFFF"/>
+              </w:rPr>
+              <w:t xml:space="preserve"> files</w:t>
+            </w:r>
+            <w:r>
+              <w:rPr>
+                <w:rFonts w:ascii="Arial" w:eastAsia="Times New Roman" w:hAnsi="Arial" w:cs="Arial"/>
+                <w:color w:val="212121"/>
+                <w:sz w:val="23"/>
+                <w:szCs w:val="23"/>
+                <w:shd w:val="clear" w:color="auto" w:fill="FFFFFF"/>
+              </w:rPr>
+              <w:t xml:space="preserve"> after creation</w:t>
+            </w:r>
+            <w:bookmarkStart w:id="32" w:name="_GoBack"/>
+            <w:bookmarkEnd w:id="32"/>
+            <w:r>
+              <w:rPr>
+                <w:rFonts w:ascii="Arial" w:eastAsia="Times New Roman" w:hAnsi="Arial" w:cs="Arial"/>
+                <w:color w:val="212121"/>
+                <w:sz w:val="23"/>
+                <w:szCs w:val="23"/>
+                <w:shd w:val="clear" w:color="auto" w:fill="FFFFFF"/>
+              </w:rPr>
+              <w:t>.</w:t>
             </w:r>
           </w:p>
         </w:tc>
@@ -12952,29 +12095,7 @@
                 <w:szCs w:val="23"/>
                 <w:shd w:val="clear" w:color="auto" w:fill="FFFFFF"/>
               </w:rPr>
-              <w:t xml:space="preserve">TSS </w:t>
-            </w:r>
-            <w:proofErr w:type="gramStart"/>
-            <w:r>
-              <w:rPr>
-                <w:rFonts w:ascii="Arial" w:eastAsia="Times New Roman" w:hAnsi="Arial" w:cs="Arial"/>
-                <w:color w:val="212121"/>
-                <w:sz w:val="23"/>
-                <w:szCs w:val="23"/>
-                <w:shd w:val="clear" w:color="auto" w:fill="FFFFFF"/>
-              </w:rPr>
-              <w:t>match</w:t>
-            </w:r>
-            <w:proofErr w:type="gramEnd"/>
-            <w:r>
-              <w:rPr>
-                <w:rFonts w:ascii="Arial" w:eastAsia="Times New Roman" w:hAnsi="Arial" w:cs="Arial"/>
-                <w:color w:val="212121"/>
-                <w:sz w:val="23"/>
-                <w:szCs w:val="23"/>
-                <w:shd w:val="clear" w:color="auto" w:fill="FFFFFF"/>
-              </w:rPr>
-              <w:t xml:space="preserve"> similar features from multiple images taken of the same object from different</w:t>
+              <w:t>TSS match similar features from multiple images taken of the same object from different</w:t>
             </w:r>
             <w:r>
               <w:rPr>
@@ -13188,29 +12309,7 @@
                 <w:szCs w:val="23"/>
                 <w:shd w:val="clear" w:color="auto" w:fill="FFFFFF"/>
               </w:rPr>
-              <w:t xml:space="preserve">TSS </w:t>
-            </w:r>
-            <w:proofErr w:type="gramStart"/>
-            <w:r>
-              <w:rPr>
-                <w:rFonts w:ascii="Arial" w:eastAsia="Times New Roman" w:hAnsi="Arial" w:cs="Arial"/>
-                <w:color w:val="212121"/>
-                <w:sz w:val="23"/>
-                <w:szCs w:val="23"/>
-                <w:shd w:val="clear" w:color="auto" w:fill="FFFFFF"/>
-              </w:rPr>
-              <w:t>allow</w:t>
-            </w:r>
-            <w:proofErr w:type="gramEnd"/>
-            <w:r>
-              <w:rPr>
-                <w:rFonts w:ascii="Arial" w:eastAsia="Times New Roman" w:hAnsi="Arial" w:cs="Arial"/>
-                <w:color w:val="212121"/>
-                <w:sz w:val="23"/>
-                <w:szCs w:val="23"/>
-                <w:shd w:val="clear" w:color="auto" w:fill="FFFFFF"/>
-              </w:rPr>
-              <w:t xml:space="preserve"> the user to calibrate camera settings.</w:t>
+              <w:t>TSS allow the user to calibrate camera settings.</w:t>
             </w:r>
           </w:p>
         </w:tc>
@@ -13319,7 +12418,7 @@
           <w:szCs w:val="24"/>
         </w:rPr>
       </w:pPr>
-      <w:bookmarkStart w:id="34" w:name="_Toc412156028"/>
+      <w:bookmarkStart w:id="33" w:name="_Toc412156028"/>
       <w:r>
         <w:rPr>
           <w:b w:val="0"/>
@@ -13377,7 +12476,7 @@
         </w:rPr>
         <w:t>: Functional Requirement Testing</w:t>
       </w:r>
-      <w:bookmarkEnd w:id="34"/>
+      <w:bookmarkEnd w:id="33"/>
     </w:p>
     <w:p/>
     <w:tbl>
@@ -13537,27 +12636,15 @@
                 <w:szCs w:val="24"/>
               </w:rPr>
             </w:pPr>
-            <w:proofErr w:type="spellStart"/>
-            <w:r>
-              <w:rPr>
-                <w:rFonts w:ascii="Arial" w:eastAsia="Times New Roman" w:hAnsi="Arial" w:cs="Arial"/>
-                <w:color w:val="212121"/>
-                <w:sz w:val="23"/>
-                <w:szCs w:val="23"/>
-                <w:shd w:val="clear" w:color="auto" w:fill="FFFFFF"/>
-              </w:rPr>
-              <w:t>Req</w:t>
-            </w:r>
-            <w:proofErr w:type="spellEnd"/>
-            <w:r>
-              <w:rPr>
-                <w:rFonts w:ascii="Arial" w:eastAsia="Times New Roman" w:hAnsi="Arial" w:cs="Arial"/>
-                <w:color w:val="212121"/>
-                <w:sz w:val="23"/>
-                <w:szCs w:val="23"/>
-                <w:shd w:val="clear" w:color="auto" w:fill="FFFFFF"/>
-              </w:rPr>
-              <w:t>#</w:t>
+            <w:r>
+              <w:rPr>
+                <w:rFonts w:ascii="Arial" w:eastAsia="Times New Roman" w:hAnsi="Arial" w:cs="Arial"/>
+                <w:color w:val="212121"/>
+                <w:sz w:val="23"/>
+                <w:szCs w:val="23"/>
+                <w:shd w:val="clear" w:color="auto" w:fill="FFFFFF"/>
+              </w:rPr>
+              <w:t>Req#</w:t>
             </w:r>
           </w:p>
         </w:tc>
@@ -13781,51 +12868,7 @@
                 <w:szCs w:val="23"/>
                 <w:shd w:val="clear" w:color="auto" w:fill="FFFFFF"/>
               </w:rPr>
-              <w:t xml:space="preserve">TSS </w:t>
-            </w:r>
-            <w:proofErr w:type="gramStart"/>
-            <w:r>
-              <w:rPr>
-                <w:rFonts w:ascii="Arial" w:eastAsia="Times New Roman" w:hAnsi="Arial" w:cs="Arial"/>
-                <w:color w:val="212121"/>
-                <w:sz w:val="23"/>
-                <w:szCs w:val="23"/>
-                <w:shd w:val="clear" w:color="auto" w:fill="FFFFFF"/>
-              </w:rPr>
-              <w:t>be</w:t>
-            </w:r>
-            <w:proofErr w:type="gramEnd"/>
-            <w:r>
-              <w:rPr>
-                <w:rFonts w:ascii="Arial" w:eastAsia="Times New Roman" w:hAnsi="Arial" w:cs="Arial"/>
-                <w:color w:val="212121"/>
-                <w:sz w:val="23"/>
-                <w:szCs w:val="23"/>
-                <w:shd w:val="clear" w:color="auto" w:fill="FFFFFF"/>
-              </w:rPr>
-              <w:t xml:space="preserve"> compatible with </w:t>
-            </w:r>
-            <w:proofErr w:type="spellStart"/>
-            <w:r>
-              <w:rPr>
-                <w:rFonts w:ascii="Arial" w:eastAsia="Times New Roman" w:hAnsi="Arial" w:cs="Arial"/>
-                <w:color w:val="212121"/>
-                <w:sz w:val="23"/>
-                <w:szCs w:val="23"/>
-                <w:shd w:val="clear" w:color="auto" w:fill="FFFFFF"/>
-              </w:rPr>
-              <w:t>Andoird</w:t>
-            </w:r>
-            <w:proofErr w:type="spellEnd"/>
-            <w:r>
-              <w:rPr>
-                <w:rFonts w:ascii="Arial" w:eastAsia="Times New Roman" w:hAnsi="Arial" w:cs="Arial"/>
-                <w:color w:val="212121"/>
-                <w:sz w:val="23"/>
-                <w:szCs w:val="23"/>
-                <w:shd w:val="clear" w:color="auto" w:fill="FFFFFF"/>
-              </w:rPr>
-              <w:t xml:space="preserve"> API 14 (Ice Cream Sandwich) to ensure compatibility with at </w:t>
+              <w:t xml:space="preserve">TSS be compatible with Andoird API 14 (Ice Cream Sandwich) to ensure compatibility with at </w:t>
             </w:r>
             <w:r>
               <w:rPr>
@@ -14007,29 +13050,7 @@
                 <w:szCs w:val="23"/>
                 <w:shd w:val="clear" w:color="auto" w:fill="FFFFFF"/>
               </w:rPr>
-              <w:t xml:space="preserve">TSS </w:t>
-            </w:r>
-            <w:proofErr w:type="gramStart"/>
-            <w:r>
-              <w:rPr>
-                <w:rFonts w:ascii="Arial" w:eastAsia="Times New Roman" w:hAnsi="Arial" w:cs="Arial"/>
-                <w:color w:val="212121"/>
-                <w:sz w:val="23"/>
-                <w:szCs w:val="23"/>
-                <w:shd w:val="clear" w:color="auto" w:fill="FFFFFF"/>
-              </w:rPr>
-              <w:t>require</w:t>
-            </w:r>
-            <w:proofErr w:type="gramEnd"/>
-            <w:r>
-              <w:rPr>
-                <w:rFonts w:ascii="Arial" w:eastAsia="Times New Roman" w:hAnsi="Arial" w:cs="Arial"/>
-                <w:color w:val="212121"/>
-                <w:sz w:val="23"/>
-                <w:szCs w:val="23"/>
-                <w:shd w:val="clear" w:color="auto" w:fill="FFFFFF"/>
-              </w:rPr>
-              <w:t xml:space="preserve"> the capture of 2 or more images of an object from different angles before 3D conversion.</w:t>
+              <w:t>TSS require the capture of 2 or more images of an object from different angles before 3D conversion.</w:t>
             </w:r>
           </w:p>
         </w:tc>
@@ -14201,51 +13222,7 @@
                 <w:szCs w:val="23"/>
                 <w:shd w:val="clear" w:color="auto" w:fill="FFFFFF"/>
               </w:rPr>
-              <w:t>TSS output and save .</w:t>
-            </w:r>
-            <w:proofErr w:type="spellStart"/>
-            <w:r>
-              <w:rPr>
-                <w:rFonts w:ascii="Arial" w:eastAsia="Times New Roman" w:hAnsi="Arial" w:cs="Arial"/>
-                <w:color w:val="212121"/>
-                <w:sz w:val="23"/>
-                <w:szCs w:val="23"/>
-                <w:shd w:val="clear" w:color="auto" w:fill="FFFFFF"/>
-              </w:rPr>
-              <w:t>obj</w:t>
-            </w:r>
-            <w:proofErr w:type="spellEnd"/>
-            <w:r>
-              <w:rPr>
-                <w:rFonts w:ascii="Arial" w:eastAsia="Times New Roman" w:hAnsi="Arial" w:cs="Arial"/>
-                <w:color w:val="212121"/>
-                <w:sz w:val="23"/>
-                <w:szCs w:val="23"/>
-                <w:shd w:val="clear" w:color="auto" w:fill="FFFFFF"/>
-              </w:rPr>
-              <w:t xml:space="preserve"> files to the </w:t>
-            </w:r>
-            <w:proofErr w:type="spellStart"/>
-            <w:r>
-              <w:rPr>
-                <w:rFonts w:ascii="Arial" w:eastAsia="Times New Roman" w:hAnsi="Arial" w:cs="Arial"/>
-                <w:color w:val="212121"/>
-                <w:sz w:val="23"/>
-                <w:szCs w:val="23"/>
-                <w:shd w:val="clear" w:color="auto" w:fill="FFFFFF"/>
-              </w:rPr>
-              <w:t>sd</w:t>
-            </w:r>
-            <w:proofErr w:type="spellEnd"/>
-            <w:r>
-              <w:rPr>
-                <w:rFonts w:ascii="Arial" w:eastAsia="Times New Roman" w:hAnsi="Arial" w:cs="Arial"/>
-                <w:color w:val="212121"/>
-                <w:sz w:val="23"/>
-                <w:szCs w:val="23"/>
-                <w:shd w:val="clear" w:color="auto" w:fill="FFFFFF"/>
-              </w:rPr>
-              <w:t xml:space="preserve"> card.</w:t>
+              <w:t>TSS output and save .obj files to the sd card.</w:t>
             </w:r>
             <w:r>
               <w:rPr>
@@ -14455,61 +13432,17 @@
                 <w:szCs w:val="23"/>
                 <w:shd w:val="clear" w:color="auto" w:fill="FFFFFF"/>
               </w:rPr>
-              <w:t xml:space="preserve"> files to the </w:t>
-            </w:r>
-            <w:proofErr w:type="spellStart"/>
-            <w:r>
-              <w:rPr>
-                <w:rFonts w:ascii="Arial" w:eastAsia="Times New Roman" w:hAnsi="Arial" w:cs="Arial"/>
-                <w:color w:val="212121"/>
-                <w:sz w:val="23"/>
-                <w:szCs w:val="23"/>
-                <w:shd w:val="clear" w:color="auto" w:fill="FFFFFF"/>
-              </w:rPr>
-              <w:t>sd</w:t>
-            </w:r>
-            <w:proofErr w:type="spellEnd"/>
-            <w:r>
-              <w:rPr>
-                <w:rFonts w:ascii="Arial" w:eastAsia="Times New Roman" w:hAnsi="Arial" w:cs="Arial"/>
-                <w:color w:val="212121"/>
-                <w:sz w:val="23"/>
-                <w:szCs w:val="23"/>
-                <w:shd w:val="clear" w:color="auto" w:fill="FFFFFF"/>
-              </w:rPr>
-              <w:t xml:space="preserve"> card.</w:t>
-            </w:r>
-            <w:r>
-              <w:rPr>
-                <w:rFonts w:ascii="Arial" w:eastAsia="Times New Roman" w:hAnsi="Arial" w:cs="Arial"/>
-                <w:color w:val="212121"/>
-                <w:sz w:val="23"/>
-                <w:szCs w:val="23"/>
-                <w:shd w:val="clear" w:color="auto" w:fill="FFFFFF"/>
-              </w:rPr>
-              <w:t xml:space="preserve"> Inspect existence of file on </w:t>
-            </w:r>
-            <w:proofErr w:type="spellStart"/>
-            <w:r>
-              <w:rPr>
-                <w:rFonts w:ascii="Arial" w:eastAsia="Times New Roman" w:hAnsi="Arial" w:cs="Arial"/>
-                <w:color w:val="212121"/>
-                <w:sz w:val="23"/>
-                <w:szCs w:val="23"/>
-                <w:shd w:val="clear" w:color="auto" w:fill="FFFFFF"/>
-              </w:rPr>
-              <w:t>sc</w:t>
-            </w:r>
-            <w:proofErr w:type="spellEnd"/>
-            <w:r>
-              <w:rPr>
-                <w:rFonts w:ascii="Arial" w:eastAsia="Times New Roman" w:hAnsi="Arial" w:cs="Arial"/>
-                <w:color w:val="212121"/>
-                <w:sz w:val="23"/>
-                <w:szCs w:val="23"/>
-                <w:shd w:val="clear" w:color="auto" w:fill="FFFFFF"/>
-              </w:rPr>
-              <w:t xml:space="preserve"> card and open file in separate 3d model software.</w:t>
+              <w:t xml:space="preserve"> files to the sd card.</w:t>
+            </w:r>
+            <w:r>
+              <w:rPr>
+                <w:rFonts w:ascii="Arial" w:eastAsia="Times New Roman" w:hAnsi="Arial" w:cs="Arial"/>
+                <w:color w:val="212121"/>
+                <w:sz w:val="23"/>
+                <w:szCs w:val="23"/>
+                <w:shd w:val="clear" w:color="auto" w:fill="FFFFFF"/>
+              </w:rPr>
+              <w:t xml:space="preserve"> Inspect existence of file on sc card and open file in separate 3d model software.</w:t>
             </w:r>
           </w:p>
         </w:tc>
@@ -14679,29 +13612,7 @@
                 <w:szCs w:val="23"/>
                 <w:shd w:val="clear" w:color="auto" w:fill="FFFFFF"/>
               </w:rPr>
-              <w:t>TSS import .</w:t>
-            </w:r>
-            <w:proofErr w:type="spellStart"/>
-            <w:r>
-              <w:rPr>
-                <w:rFonts w:ascii="Arial" w:eastAsia="Times New Roman" w:hAnsi="Arial" w:cs="Arial"/>
-                <w:color w:val="212121"/>
-                <w:sz w:val="23"/>
-                <w:szCs w:val="23"/>
-                <w:shd w:val="clear" w:color="auto" w:fill="FFFFFF"/>
-              </w:rPr>
-              <w:t>obj</w:t>
-            </w:r>
-            <w:proofErr w:type="spellEnd"/>
-            <w:r>
-              <w:rPr>
-                <w:rFonts w:ascii="Arial" w:eastAsia="Times New Roman" w:hAnsi="Arial" w:cs="Arial"/>
-                <w:color w:val="212121"/>
-                <w:sz w:val="23"/>
-                <w:szCs w:val="23"/>
-                <w:shd w:val="clear" w:color="auto" w:fill="FFFFFF"/>
-              </w:rPr>
-              <w:t xml:space="preserve"> files and render them as 3D models.</w:t>
+              <w:t>TSS import .obj files and render them as 3D models.</w:t>
             </w:r>
           </w:p>
         </w:tc>
@@ -14881,39 +13792,17 @@
                 <w:szCs w:val="23"/>
                 <w:shd w:val="clear" w:color="auto" w:fill="FFFFFF"/>
               </w:rPr>
-              <w:t xml:space="preserve">TSS will give dimensional ratios (height, width, and length) within </w:t>
-            </w:r>
-            <w:proofErr w:type="gramStart"/>
-            <w:r>
-              <w:rPr>
-                <w:rFonts w:ascii="Arial" w:eastAsia="Times New Roman" w:hAnsi="Arial" w:cs="Arial"/>
-                <w:color w:val="212121"/>
-                <w:sz w:val="23"/>
-                <w:szCs w:val="23"/>
-                <w:shd w:val="clear" w:color="auto" w:fill="FFFFFF"/>
-              </w:rPr>
-              <w:t>a</w:t>
-            </w:r>
-            <w:r>
-              <w:rPr>
-                <w:rFonts w:ascii="Arial" w:eastAsia="Times New Roman" w:hAnsi="Arial" w:cs="Arial"/>
-                <w:color w:val="212121"/>
-                <w:sz w:val="23"/>
-                <w:szCs w:val="23"/>
-                <w:shd w:val="clear" w:color="auto" w:fill="FFFFFF"/>
-              </w:rPr>
-              <w:t xml:space="preserve"> to</w:t>
-            </w:r>
-            <w:proofErr w:type="gramEnd"/>
-            <w:r>
-              <w:rPr>
-                <w:rFonts w:ascii="Arial" w:eastAsia="Times New Roman" w:hAnsi="Arial" w:cs="Arial"/>
-                <w:color w:val="212121"/>
-                <w:sz w:val="23"/>
-                <w:szCs w:val="23"/>
-                <w:shd w:val="clear" w:color="auto" w:fill="FFFFFF"/>
-              </w:rPr>
-              <w:t xml:space="preserve"> be determined accuracy.</w:t>
+              <w:t>TSS will give dimensional ratios (height, width, and length) within a</w:t>
+            </w:r>
+            <w:r>
+              <w:rPr>
+                <w:rFonts w:ascii="Arial" w:eastAsia="Times New Roman" w:hAnsi="Arial" w:cs="Arial"/>
+                <w:color w:val="212121"/>
+                <w:sz w:val="23"/>
+                <w:szCs w:val="23"/>
+                <w:shd w:val="clear" w:color="auto" w:fill="FFFFFF"/>
+              </w:rPr>
+              <w:t xml:space="preserve"> to be determined accuracy.</w:t>
             </w:r>
           </w:p>
         </w:tc>
@@ -15022,7 +13911,7 @@
           <w:szCs w:val="24"/>
         </w:rPr>
       </w:pPr>
-      <w:bookmarkStart w:id="35" w:name="_Toc412156029"/>
+      <w:bookmarkStart w:id="34" w:name="_Toc412156029"/>
       <w:r>
         <w:rPr>
           <w:b w:val="0"/>
@@ -15081,7 +13970,7 @@
         </w:rPr>
         <w:t>: Non-Functional Requirement Testing</w:t>
       </w:r>
-      <w:bookmarkEnd w:id="35"/>
+      <w:bookmarkEnd w:id="34"/>
     </w:p>
     <w:p/>
     <w:p>
@@ -15095,14 +13984,14 @@
           <w:b w:val="0"/>
         </w:rPr>
       </w:pPr>
-      <w:bookmarkStart w:id="36" w:name="_Toc412149071"/>
+      <w:bookmarkStart w:id="35" w:name="_Toc412149071"/>
       <w:r>
         <w:rPr>
           <w:b w:val="0"/>
         </w:rPr>
         <w:t>Integration with Platform</w:t>
       </w:r>
-      <w:bookmarkEnd w:id="36"/>
+      <w:bookmarkEnd w:id="35"/>
     </w:p>
     <w:p>
       <w:pPr>
@@ -15120,21 +14009,11 @@
       <w:r>
         <w:t xml:space="preserve">The </w:t>
       </w:r>
-      <w:proofErr w:type="spellStart"/>
       <w:r>
         <w:t>CameraBridgeViewBase</w:t>
       </w:r>
-      <w:proofErr w:type="spellEnd"/>
-      <w:r>
-        <w:t xml:space="preserve"> view, which is a class in the </w:t>
-      </w:r>
-      <w:proofErr w:type="spellStart"/>
-      <w:r>
-        <w:t>OpenCV</w:t>
-      </w:r>
-      <w:proofErr w:type="spellEnd"/>
-      <w:r>
-        <w:t xml:space="preserve"> library, will be used to display the camera image on the phone screen.</w:t>
+      <w:r>
+        <w:t xml:space="preserve"> view, which is a class in the OpenCV library, will be used to display the camera image on the phone screen.</w:t>
       </w:r>
       <w:r>
         <w:t xml:space="preserve"> When an image is captured with the camera, the image pixels will be </w:t>
@@ -15146,15 +14025,7 @@
         <w:t xml:space="preserve"> stored in</w:t>
       </w:r>
       <w:r>
-        <w:t xml:space="preserve"> a Mat object, which is another class in the </w:t>
-      </w:r>
-      <w:proofErr w:type="spellStart"/>
-      <w:r>
-        <w:t>OpenCV</w:t>
-      </w:r>
-      <w:proofErr w:type="spellEnd"/>
-      <w:r>
-        <w:t xml:space="preserve"> library. </w:t>
+        <w:t xml:space="preserve"> a Mat object, which is another class in the OpenCV library. </w:t>
       </w:r>
     </w:p>
     <w:p>
@@ -15165,11 +14036,11 @@
           <w:numId w:val="5"/>
         </w:numPr>
       </w:pPr>
-      <w:bookmarkStart w:id="37" w:name="_Toc412149072"/>
+      <w:bookmarkStart w:id="36" w:name="_Toc412149072"/>
       <w:r>
         <w:t>Implementation Plan</w:t>
       </w:r>
-      <w:bookmarkEnd w:id="37"/>
+      <w:bookmarkEnd w:id="36"/>
     </w:p>
     <w:p>
       <w:pPr>
@@ -15179,14 +14050,14 @@
           <w:b w:val="0"/>
         </w:rPr>
       </w:pPr>
-      <w:bookmarkStart w:id="38" w:name="_Toc412149073"/>
+      <w:bookmarkStart w:id="37" w:name="_Toc412149073"/>
       <w:r>
         <w:rPr>
           <w:b w:val="0"/>
         </w:rPr>
         <w:t>4.1 Task Allocation and Breakdown</w:t>
       </w:r>
-      <w:bookmarkEnd w:id="38"/>
+      <w:bookmarkEnd w:id="37"/>
     </w:p>
     <w:tbl>
       <w:tblPr>
@@ -15289,27 +14160,15 @@
                 <w:szCs w:val="24"/>
               </w:rPr>
             </w:pPr>
-            <w:proofErr w:type="spellStart"/>
-            <w:r>
-              <w:rPr>
-                <w:rFonts w:ascii="Arial" w:eastAsia="Times New Roman" w:hAnsi="Arial" w:cs="Arial"/>
-                <w:color w:val="212121"/>
-                <w:sz w:val="23"/>
-                <w:szCs w:val="23"/>
-                <w:shd w:val="clear" w:color="auto" w:fill="FFFFFF"/>
-              </w:rPr>
-              <w:t>Req</w:t>
-            </w:r>
-            <w:proofErr w:type="spellEnd"/>
-            <w:r>
-              <w:rPr>
-                <w:rFonts w:ascii="Arial" w:eastAsia="Times New Roman" w:hAnsi="Arial" w:cs="Arial"/>
-                <w:color w:val="212121"/>
-                <w:sz w:val="23"/>
-                <w:szCs w:val="23"/>
-                <w:shd w:val="clear" w:color="auto" w:fill="FFFFFF"/>
-              </w:rPr>
-              <w:t>#</w:t>
+            <w:r>
+              <w:rPr>
+                <w:rFonts w:ascii="Arial" w:eastAsia="Times New Roman" w:hAnsi="Arial" w:cs="Arial"/>
+                <w:color w:val="212121"/>
+                <w:sz w:val="23"/>
+                <w:szCs w:val="23"/>
+                <w:shd w:val="clear" w:color="auto" w:fill="FFFFFF"/>
+              </w:rPr>
+              <w:t>Req#</w:t>
             </w:r>
           </w:p>
         </w:tc>
@@ -15573,29 +14432,7 @@
                 <w:szCs w:val="23"/>
                 <w:shd w:val="clear" w:color="auto" w:fill="FFFFFF"/>
               </w:rPr>
-              <w:t xml:space="preserve">TSS </w:t>
-            </w:r>
-            <w:proofErr w:type="gramStart"/>
-            <w:r>
-              <w:rPr>
-                <w:rFonts w:ascii="Arial" w:eastAsia="Times New Roman" w:hAnsi="Arial" w:cs="Arial"/>
-                <w:color w:val="212121"/>
-                <w:sz w:val="23"/>
-                <w:szCs w:val="23"/>
-                <w:shd w:val="clear" w:color="auto" w:fill="FFFFFF"/>
-              </w:rPr>
-              <w:t>save</w:t>
-            </w:r>
-            <w:proofErr w:type="gramEnd"/>
-            <w:r>
-              <w:rPr>
-                <w:rFonts w:ascii="Arial" w:eastAsia="Times New Roman" w:hAnsi="Arial" w:cs="Arial"/>
-                <w:color w:val="212121"/>
-                <w:sz w:val="23"/>
-                <w:szCs w:val="23"/>
-                <w:shd w:val="clear" w:color="auto" w:fill="FFFFFF"/>
-              </w:rPr>
-              <w:t xml:space="preserve"> multiple images as internal data structures.</w:t>
+              <w:t>TSS save multiple images as internal data structures.</w:t>
             </w:r>
           </w:p>
         </w:tc>
@@ -15708,29 +14545,7 @@
                 <w:szCs w:val="23"/>
                 <w:shd w:val="clear" w:color="auto" w:fill="FFFFFF"/>
               </w:rPr>
-              <w:t xml:space="preserve">TSS automatically </w:t>
-            </w:r>
-            <w:proofErr w:type="gramStart"/>
-            <w:r>
-              <w:rPr>
-                <w:rFonts w:ascii="Arial" w:eastAsia="Times New Roman" w:hAnsi="Arial" w:cs="Arial"/>
-                <w:color w:val="212121"/>
-                <w:sz w:val="23"/>
-                <w:szCs w:val="23"/>
-                <w:shd w:val="clear" w:color="auto" w:fill="FFFFFF"/>
-              </w:rPr>
-              <w:t>differentiate</w:t>
-            </w:r>
-            <w:proofErr w:type="gramEnd"/>
-            <w:r>
-              <w:rPr>
-                <w:rFonts w:ascii="Arial" w:eastAsia="Times New Roman" w:hAnsi="Arial" w:cs="Arial"/>
-                <w:color w:val="212121"/>
-                <w:sz w:val="23"/>
-                <w:szCs w:val="23"/>
-                <w:shd w:val="clear" w:color="auto" w:fill="FFFFFF"/>
-              </w:rPr>
-              <w:t xml:space="preserve"> a user selected object in an image from the background of that image.</w:t>
+              <w:t>TSS automatically differentiate a user selected object in an image from the background of that image.</w:t>
             </w:r>
           </w:p>
         </w:tc>
@@ -15843,29 +14658,7 @@
                 <w:szCs w:val="23"/>
                 <w:shd w:val="clear" w:color="auto" w:fill="FFFFFF"/>
               </w:rPr>
-              <w:t xml:space="preserve">TSS automatically </w:t>
-            </w:r>
-            <w:proofErr w:type="gramStart"/>
-            <w:r>
-              <w:rPr>
-                <w:rFonts w:ascii="Arial" w:eastAsia="Times New Roman" w:hAnsi="Arial" w:cs="Arial"/>
-                <w:color w:val="212121"/>
-                <w:sz w:val="23"/>
-                <w:szCs w:val="23"/>
-                <w:shd w:val="clear" w:color="auto" w:fill="FFFFFF"/>
-              </w:rPr>
-              <w:t>detect</w:t>
-            </w:r>
-            <w:proofErr w:type="gramEnd"/>
-            <w:r>
-              <w:rPr>
-                <w:rFonts w:ascii="Arial" w:eastAsia="Times New Roman" w:hAnsi="Arial" w:cs="Arial"/>
-                <w:color w:val="212121"/>
-                <w:sz w:val="23"/>
-                <w:szCs w:val="23"/>
-                <w:shd w:val="clear" w:color="auto" w:fill="FFFFFF"/>
-              </w:rPr>
-              <w:t xml:space="preserve"> outer edges of a user selected object.</w:t>
+              <w:t>TSS automatically detect outer edges of a user selected object.</w:t>
             </w:r>
           </w:p>
         </w:tc>
@@ -15978,29 +14771,7 @@
                 <w:szCs w:val="23"/>
                 <w:shd w:val="clear" w:color="auto" w:fill="FFFFFF"/>
               </w:rPr>
-              <w:t xml:space="preserve">TSS </w:t>
-            </w:r>
-            <w:proofErr w:type="gramStart"/>
-            <w:r>
-              <w:rPr>
-                <w:rFonts w:ascii="Arial" w:eastAsia="Times New Roman" w:hAnsi="Arial" w:cs="Arial"/>
-                <w:color w:val="212121"/>
-                <w:sz w:val="23"/>
-                <w:szCs w:val="23"/>
-                <w:shd w:val="clear" w:color="auto" w:fill="FFFFFF"/>
-              </w:rPr>
-              <w:t>match</w:t>
-            </w:r>
-            <w:proofErr w:type="gramEnd"/>
-            <w:r>
-              <w:rPr>
-                <w:rFonts w:ascii="Arial" w:eastAsia="Times New Roman" w:hAnsi="Arial" w:cs="Arial"/>
-                <w:color w:val="212121"/>
-                <w:sz w:val="23"/>
-                <w:szCs w:val="23"/>
-                <w:shd w:val="clear" w:color="auto" w:fill="FFFFFF"/>
-              </w:rPr>
-              <w:t xml:space="preserve"> similar features from multiple images taken of the same object from different </w:t>
+              <w:t xml:space="preserve">TSS match similar features from multiple images taken of the same object from different </w:t>
             </w:r>
             <w:r>
               <w:rPr>
@@ -16133,29 +14904,7 @@
                 <w:szCs w:val="23"/>
                 <w:shd w:val="clear" w:color="auto" w:fill="FFFFFF"/>
               </w:rPr>
-              <w:t xml:space="preserve">TSS </w:t>
-            </w:r>
-            <w:proofErr w:type="gramStart"/>
-            <w:r>
-              <w:rPr>
-                <w:rFonts w:ascii="Arial" w:eastAsia="Times New Roman" w:hAnsi="Arial" w:cs="Arial"/>
-                <w:color w:val="212121"/>
-                <w:sz w:val="23"/>
-                <w:szCs w:val="23"/>
-                <w:shd w:val="clear" w:color="auto" w:fill="FFFFFF"/>
-              </w:rPr>
-              <w:t>convert</w:t>
-            </w:r>
-            <w:proofErr w:type="gramEnd"/>
-            <w:r>
-              <w:rPr>
-                <w:rFonts w:ascii="Arial" w:eastAsia="Times New Roman" w:hAnsi="Arial" w:cs="Arial"/>
-                <w:color w:val="212121"/>
-                <w:sz w:val="23"/>
-                <w:szCs w:val="23"/>
-                <w:shd w:val="clear" w:color="auto" w:fill="FFFFFF"/>
-              </w:rPr>
-              <w:t xml:space="preserve"> images into a collection of vertices with xyz coordinates.</w:t>
+              <w:t>TSS convert images into a collection of vertices with xyz coordinates.</w:t>
             </w:r>
           </w:p>
         </w:tc>
@@ -16268,29 +15017,7 @@
                 <w:szCs w:val="23"/>
                 <w:shd w:val="clear" w:color="auto" w:fill="FFFFFF"/>
               </w:rPr>
-              <w:t xml:space="preserve">TSS </w:t>
-            </w:r>
-            <w:proofErr w:type="gramStart"/>
-            <w:r>
-              <w:rPr>
-                <w:rFonts w:ascii="Arial" w:eastAsia="Times New Roman" w:hAnsi="Arial" w:cs="Arial"/>
-                <w:color w:val="212121"/>
-                <w:sz w:val="23"/>
-                <w:szCs w:val="23"/>
-                <w:shd w:val="clear" w:color="auto" w:fill="FFFFFF"/>
-              </w:rPr>
-              <w:t>combine</w:t>
-            </w:r>
-            <w:proofErr w:type="gramEnd"/>
-            <w:r>
-              <w:rPr>
-                <w:rFonts w:ascii="Arial" w:eastAsia="Times New Roman" w:hAnsi="Arial" w:cs="Arial"/>
-                <w:color w:val="212121"/>
-                <w:sz w:val="23"/>
-                <w:szCs w:val="23"/>
-                <w:shd w:val="clear" w:color="auto" w:fill="FFFFFF"/>
-              </w:rPr>
-              <w:t xml:space="preserve"> vertices into triangulated faces.</w:t>
+              <w:t>TSS combine vertices into triangulated faces.</w:t>
             </w:r>
           </w:p>
         </w:tc>
@@ -16403,51 +15130,7 @@
                 <w:szCs w:val="23"/>
                 <w:shd w:val="clear" w:color="auto" w:fill="FFFFFF"/>
               </w:rPr>
-              <w:t xml:space="preserve">TSS </w:t>
-            </w:r>
-            <w:proofErr w:type="gramStart"/>
-            <w:r>
-              <w:rPr>
-                <w:rFonts w:ascii="Arial" w:eastAsia="Times New Roman" w:hAnsi="Arial" w:cs="Arial"/>
-                <w:color w:val="212121"/>
-                <w:sz w:val="23"/>
-                <w:szCs w:val="23"/>
-                <w:shd w:val="clear" w:color="auto" w:fill="FFFFFF"/>
-              </w:rPr>
-              <w:t>save</w:t>
-            </w:r>
-            <w:proofErr w:type="gramEnd"/>
-            <w:r>
-              <w:rPr>
-                <w:rFonts w:ascii="Arial" w:eastAsia="Times New Roman" w:hAnsi="Arial" w:cs="Arial"/>
-                <w:color w:val="212121"/>
-                <w:sz w:val="23"/>
-                <w:szCs w:val="23"/>
-                <w:shd w:val="clear" w:color="auto" w:fill="FFFFFF"/>
-              </w:rPr>
-              <w:t xml:space="preserve"> output to the </w:t>
-            </w:r>
-            <w:proofErr w:type="spellStart"/>
-            <w:r>
-              <w:rPr>
-                <w:rFonts w:ascii="Arial" w:eastAsia="Times New Roman" w:hAnsi="Arial" w:cs="Arial"/>
-                <w:color w:val="212121"/>
-                <w:sz w:val="23"/>
-                <w:szCs w:val="23"/>
-                <w:shd w:val="clear" w:color="auto" w:fill="FFFFFF"/>
-              </w:rPr>
-              <w:t>sd</w:t>
-            </w:r>
-            <w:proofErr w:type="spellEnd"/>
-            <w:r>
-              <w:rPr>
-                <w:rFonts w:ascii="Arial" w:eastAsia="Times New Roman" w:hAnsi="Arial" w:cs="Arial"/>
-                <w:color w:val="212121"/>
-                <w:sz w:val="23"/>
-                <w:szCs w:val="23"/>
-                <w:shd w:val="clear" w:color="auto" w:fill="FFFFFF"/>
-              </w:rPr>
-              <w:t xml:space="preserve"> card on the device.</w:t>
+              <w:t>TSS save output to the sd card on the device.</w:t>
             </w:r>
           </w:p>
         </w:tc>
@@ -16562,27 +15245,15 @@
               </w:rPr>
               <w:t xml:space="preserve">TSS </w:t>
             </w:r>
-            <w:proofErr w:type="gramStart"/>
-            <w:r>
-              <w:rPr>
-                <w:rFonts w:ascii="Arial" w:eastAsia="Times New Roman" w:hAnsi="Arial" w:cs="Arial"/>
-                <w:color w:val="212121"/>
-                <w:sz w:val="23"/>
-                <w:szCs w:val="23"/>
-                <w:shd w:val="clear" w:color="auto" w:fill="FFFFFF"/>
-              </w:rPr>
-              <w:t>allow</w:t>
-            </w:r>
-            <w:proofErr w:type="gramEnd"/>
-            <w:r>
-              <w:rPr>
-                <w:rFonts w:ascii="Arial" w:eastAsia="Times New Roman" w:hAnsi="Arial" w:cs="Arial"/>
-                <w:color w:val="212121"/>
-                <w:sz w:val="23"/>
-                <w:szCs w:val="23"/>
-                <w:shd w:val="clear" w:color="auto" w:fill="FFFFFF"/>
-              </w:rPr>
-              <w:t xml:space="preserve"> sharing of</w:t>
+            <w:r>
+              <w:rPr>
+                <w:rFonts w:ascii="Arial" w:eastAsia="Times New Roman" w:hAnsi="Arial" w:cs="Arial"/>
+                <w:color w:val="212121"/>
+                <w:sz w:val="23"/>
+                <w:szCs w:val="23"/>
+                <w:shd w:val="clear" w:color="auto" w:fill="FFFFFF"/>
+              </w:rPr>
+              <w:t>allow sharing of</w:t>
             </w:r>
             <w:r>
               <w:rPr>
@@ -16705,29 +15376,7 @@
                 <w:szCs w:val="23"/>
                 <w:shd w:val="clear" w:color="auto" w:fill="FFFFFF"/>
               </w:rPr>
-              <w:t xml:space="preserve">TSS </w:t>
-            </w:r>
-            <w:proofErr w:type="gramStart"/>
-            <w:r>
-              <w:rPr>
-                <w:rFonts w:ascii="Arial" w:eastAsia="Times New Roman" w:hAnsi="Arial" w:cs="Arial"/>
-                <w:color w:val="212121"/>
-                <w:sz w:val="23"/>
-                <w:szCs w:val="23"/>
-                <w:shd w:val="clear" w:color="auto" w:fill="FFFFFF"/>
-              </w:rPr>
-              <w:t>allow</w:t>
-            </w:r>
-            <w:proofErr w:type="gramEnd"/>
-            <w:r>
-              <w:rPr>
-                <w:rFonts w:ascii="Arial" w:eastAsia="Times New Roman" w:hAnsi="Arial" w:cs="Arial"/>
-                <w:color w:val="212121"/>
-                <w:sz w:val="23"/>
-                <w:szCs w:val="23"/>
-                <w:shd w:val="clear" w:color="auto" w:fill="FFFFFF"/>
-              </w:rPr>
-              <w:t xml:space="preserve"> users to rotate and view 3D models from different angles.</w:t>
+              <w:t>TSS allow users to rotate and view 3D models from different angles.</w:t>
             </w:r>
           </w:p>
         </w:tc>
@@ -16840,29 +15489,7 @@
                 <w:szCs w:val="23"/>
                 <w:shd w:val="clear" w:color="auto" w:fill="FFFFFF"/>
               </w:rPr>
-              <w:t xml:space="preserve">On shutdown of device or app, TSS </w:t>
-            </w:r>
-            <w:proofErr w:type="gramStart"/>
-            <w:r>
-              <w:rPr>
-                <w:rFonts w:ascii="Arial" w:eastAsia="Times New Roman" w:hAnsi="Arial" w:cs="Arial"/>
-                <w:color w:val="212121"/>
-                <w:sz w:val="23"/>
-                <w:szCs w:val="23"/>
-                <w:shd w:val="clear" w:color="auto" w:fill="FFFFFF"/>
-              </w:rPr>
-              <w:t>compress</w:t>
-            </w:r>
-            <w:proofErr w:type="gramEnd"/>
-            <w:r>
-              <w:rPr>
-                <w:rFonts w:ascii="Arial" w:eastAsia="Times New Roman" w:hAnsi="Arial" w:cs="Arial"/>
-                <w:color w:val="212121"/>
-                <w:sz w:val="23"/>
-                <w:szCs w:val="23"/>
-                <w:shd w:val="clear" w:color="auto" w:fill="FFFFFF"/>
-              </w:rPr>
-              <w:t xml:space="preserve"> current object files.</w:t>
+              <w:t>On shutdown of device or app, TSS compress current object files.</w:t>
             </w:r>
           </w:p>
         </w:tc>
@@ -16977,29 +15604,7 @@
                 <w:szCs w:val="23"/>
                 <w:shd w:val="clear" w:color="auto" w:fill="FFFFFF"/>
               </w:rPr>
-              <w:t xml:space="preserve">TSS </w:t>
-            </w:r>
-            <w:proofErr w:type="gramStart"/>
-            <w:r>
-              <w:rPr>
-                <w:rFonts w:ascii="Arial" w:eastAsia="Times New Roman" w:hAnsi="Arial" w:cs="Arial"/>
-                <w:color w:val="212121"/>
-                <w:sz w:val="23"/>
-                <w:szCs w:val="23"/>
-                <w:shd w:val="clear" w:color="auto" w:fill="FFFFFF"/>
-              </w:rPr>
-              <w:t>match</w:t>
-            </w:r>
-            <w:proofErr w:type="gramEnd"/>
-            <w:r>
-              <w:rPr>
-                <w:rFonts w:ascii="Arial" w:eastAsia="Times New Roman" w:hAnsi="Arial" w:cs="Arial"/>
-                <w:color w:val="212121"/>
-                <w:sz w:val="23"/>
-                <w:szCs w:val="23"/>
-                <w:shd w:val="clear" w:color="auto" w:fill="FFFFFF"/>
-              </w:rPr>
-              <w:t xml:space="preserve"> similar features from multiple images taken of the same object from different</w:t>
+              <w:t>TSS match similar features from multiple images taken of the same object from different</w:t>
             </w:r>
             <w:r>
               <w:rPr>
@@ -17155,29 +15760,7 @@
                 <w:szCs w:val="23"/>
                 <w:shd w:val="clear" w:color="auto" w:fill="FFFFFF"/>
               </w:rPr>
-              <w:t xml:space="preserve">TSS </w:t>
-            </w:r>
-            <w:proofErr w:type="gramStart"/>
-            <w:r>
-              <w:rPr>
-                <w:rFonts w:ascii="Arial" w:eastAsia="Times New Roman" w:hAnsi="Arial" w:cs="Arial"/>
-                <w:color w:val="212121"/>
-                <w:sz w:val="23"/>
-                <w:szCs w:val="23"/>
-                <w:shd w:val="clear" w:color="auto" w:fill="FFFFFF"/>
-              </w:rPr>
-              <w:t>allow</w:t>
-            </w:r>
-            <w:proofErr w:type="gramEnd"/>
-            <w:r>
-              <w:rPr>
-                <w:rFonts w:ascii="Arial" w:eastAsia="Times New Roman" w:hAnsi="Arial" w:cs="Arial"/>
-                <w:color w:val="212121"/>
-                <w:sz w:val="23"/>
-                <w:szCs w:val="23"/>
-                <w:shd w:val="clear" w:color="auto" w:fill="FFFFFF"/>
-              </w:rPr>
-              <w:t xml:space="preserve"> the user to calibrate camera settings.</w:t>
+              <w:t>TSS allow the user to calibrate camera settings.</w:t>
             </w:r>
           </w:p>
         </w:tc>
@@ -17229,7 +15812,7 @@
           <w:szCs w:val="24"/>
         </w:rPr>
       </w:pPr>
-      <w:bookmarkStart w:id="39" w:name="_Toc412156030"/>
+      <w:bookmarkStart w:id="38" w:name="_Toc412156030"/>
       <w:r>
         <w:rPr>
           <w:b w:val="0"/>
@@ -17287,7 +15870,7 @@
         </w:rPr>
         <w:t>: Functional Requirement Assignments</w:t>
       </w:r>
-      <w:bookmarkEnd w:id="39"/>
+      <w:bookmarkEnd w:id="38"/>
     </w:p>
     <w:p/>
     <w:tbl>
@@ -17379,27 +15962,15 @@
                 <w:szCs w:val="24"/>
               </w:rPr>
             </w:pPr>
-            <w:proofErr w:type="spellStart"/>
-            <w:r>
-              <w:rPr>
-                <w:rFonts w:ascii="Arial" w:eastAsia="Times New Roman" w:hAnsi="Arial" w:cs="Arial"/>
-                <w:color w:val="212121"/>
-                <w:sz w:val="23"/>
-                <w:szCs w:val="23"/>
-                <w:shd w:val="clear" w:color="auto" w:fill="FFFFFF"/>
-              </w:rPr>
-              <w:t>Req</w:t>
-            </w:r>
-            <w:proofErr w:type="spellEnd"/>
-            <w:r>
-              <w:rPr>
-                <w:rFonts w:ascii="Arial" w:eastAsia="Times New Roman" w:hAnsi="Arial" w:cs="Arial"/>
-                <w:color w:val="212121"/>
-                <w:sz w:val="23"/>
-                <w:szCs w:val="23"/>
-                <w:shd w:val="clear" w:color="auto" w:fill="FFFFFF"/>
-              </w:rPr>
-              <w:t>#</w:t>
+            <w:r>
+              <w:rPr>
+                <w:rFonts w:ascii="Arial" w:eastAsia="Times New Roman" w:hAnsi="Arial" w:cs="Arial"/>
+                <w:color w:val="212121"/>
+                <w:sz w:val="23"/>
+                <w:szCs w:val="23"/>
+                <w:shd w:val="clear" w:color="auto" w:fill="FFFFFF"/>
+              </w:rPr>
+              <w:t>Req#</w:t>
             </w:r>
           </w:p>
         </w:tc>
@@ -17550,51 +16121,7 @@
                 <w:szCs w:val="23"/>
                 <w:shd w:val="clear" w:color="auto" w:fill="FFFFFF"/>
               </w:rPr>
-              <w:t xml:space="preserve">TSS </w:t>
-            </w:r>
-            <w:proofErr w:type="gramStart"/>
-            <w:r>
-              <w:rPr>
-                <w:rFonts w:ascii="Arial" w:eastAsia="Times New Roman" w:hAnsi="Arial" w:cs="Arial"/>
-                <w:color w:val="212121"/>
-                <w:sz w:val="23"/>
-                <w:szCs w:val="23"/>
-                <w:shd w:val="clear" w:color="auto" w:fill="FFFFFF"/>
-              </w:rPr>
-              <w:t>be</w:t>
-            </w:r>
-            <w:proofErr w:type="gramEnd"/>
-            <w:r>
-              <w:rPr>
-                <w:rFonts w:ascii="Arial" w:eastAsia="Times New Roman" w:hAnsi="Arial" w:cs="Arial"/>
-                <w:color w:val="212121"/>
-                <w:sz w:val="23"/>
-                <w:szCs w:val="23"/>
-                <w:shd w:val="clear" w:color="auto" w:fill="FFFFFF"/>
-              </w:rPr>
-              <w:t xml:space="preserve"> compatible with </w:t>
-            </w:r>
-            <w:proofErr w:type="spellStart"/>
-            <w:r>
-              <w:rPr>
-                <w:rFonts w:ascii="Arial" w:eastAsia="Times New Roman" w:hAnsi="Arial" w:cs="Arial"/>
-                <w:color w:val="212121"/>
-                <w:sz w:val="23"/>
-                <w:szCs w:val="23"/>
-                <w:shd w:val="clear" w:color="auto" w:fill="FFFFFF"/>
-              </w:rPr>
-              <w:t>Andoird</w:t>
-            </w:r>
-            <w:proofErr w:type="spellEnd"/>
-            <w:r>
-              <w:rPr>
-                <w:rFonts w:ascii="Arial" w:eastAsia="Times New Roman" w:hAnsi="Arial" w:cs="Arial"/>
-                <w:color w:val="212121"/>
-                <w:sz w:val="23"/>
-                <w:szCs w:val="23"/>
-                <w:shd w:val="clear" w:color="auto" w:fill="FFFFFF"/>
-              </w:rPr>
-              <w:t xml:space="preserve"> API 14 (Ice Cream Sandwich) to ensure compatibility with at least 85% of Android devices. </w:t>
+              <w:t xml:space="preserve">TSS be compatible with Andoird API 14 (Ice Cream Sandwich) to ensure compatibility with at least 85% of Android devices. </w:t>
             </w:r>
           </w:p>
         </w:tc>
@@ -17707,29 +16234,7 @@
                 <w:szCs w:val="23"/>
                 <w:shd w:val="clear" w:color="auto" w:fill="FFFFFF"/>
               </w:rPr>
-              <w:t xml:space="preserve">TSS </w:t>
-            </w:r>
-            <w:proofErr w:type="gramStart"/>
-            <w:r>
-              <w:rPr>
-                <w:rFonts w:ascii="Arial" w:eastAsia="Times New Roman" w:hAnsi="Arial" w:cs="Arial"/>
-                <w:color w:val="212121"/>
-                <w:sz w:val="23"/>
-                <w:szCs w:val="23"/>
-                <w:shd w:val="clear" w:color="auto" w:fill="FFFFFF"/>
-              </w:rPr>
-              <w:t>require</w:t>
-            </w:r>
-            <w:proofErr w:type="gramEnd"/>
-            <w:r>
-              <w:rPr>
-                <w:rFonts w:ascii="Arial" w:eastAsia="Times New Roman" w:hAnsi="Arial" w:cs="Arial"/>
-                <w:color w:val="212121"/>
-                <w:sz w:val="23"/>
-                <w:szCs w:val="23"/>
-                <w:shd w:val="clear" w:color="auto" w:fill="FFFFFF"/>
-              </w:rPr>
-              <w:t xml:space="preserve"> the capture of 2 or more images of an object from different angles before 3D conversion.</w:t>
+              <w:t>TSS require the capture of 2 or more images of an object from different angles before 3D conversion.</w:t>
             </w:r>
           </w:p>
         </w:tc>
@@ -17842,51 +16347,7 @@
                 <w:szCs w:val="23"/>
                 <w:shd w:val="clear" w:color="auto" w:fill="FFFFFF"/>
               </w:rPr>
-              <w:t>TSS output and save .</w:t>
-            </w:r>
-            <w:proofErr w:type="spellStart"/>
-            <w:r>
-              <w:rPr>
-                <w:rFonts w:ascii="Arial" w:eastAsia="Times New Roman" w:hAnsi="Arial" w:cs="Arial"/>
-                <w:color w:val="212121"/>
-                <w:sz w:val="23"/>
-                <w:szCs w:val="23"/>
-                <w:shd w:val="clear" w:color="auto" w:fill="FFFFFF"/>
-              </w:rPr>
-              <w:t>obj</w:t>
-            </w:r>
-            <w:proofErr w:type="spellEnd"/>
-            <w:r>
-              <w:rPr>
-                <w:rFonts w:ascii="Arial" w:eastAsia="Times New Roman" w:hAnsi="Arial" w:cs="Arial"/>
-                <w:color w:val="212121"/>
-                <w:sz w:val="23"/>
-                <w:szCs w:val="23"/>
-                <w:shd w:val="clear" w:color="auto" w:fill="FFFFFF"/>
-              </w:rPr>
-              <w:t xml:space="preserve"> files to the </w:t>
-            </w:r>
-            <w:proofErr w:type="spellStart"/>
-            <w:r>
-              <w:rPr>
-                <w:rFonts w:ascii="Arial" w:eastAsia="Times New Roman" w:hAnsi="Arial" w:cs="Arial"/>
-                <w:color w:val="212121"/>
-                <w:sz w:val="23"/>
-                <w:szCs w:val="23"/>
-                <w:shd w:val="clear" w:color="auto" w:fill="FFFFFF"/>
-              </w:rPr>
-              <w:t>sd</w:t>
-            </w:r>
-            <w:proofErr w:type="spellEnd"/>
-            <w:r>
-              <w:rPr>
-                <w:rFonts w:ascii="Arial" w:eastAsia="Times New Roman" w:hAnsi="Arial" w:cs="Arial"/>
-                <w:color w:val="212121"/>
-                <w:sz w:val="23"/>
-                <w:szCs w:val="23"/>
-                <w:shd w:val="clear" w:color="auto" w:fill="FFFFFF"/>
-              </w:rPr>
-              <w:t xml:space="preserve"> card.</w:t>
+              <w:t>TSS output and save .obj files to the sd card.</w:t>
             </w:r>
           </w:p>
         </w:tc>
@@ -17999,51 +16460,7 @@
                 <w:szCs w:val="23"/>
                 <w:shd w:val="clear" w:color="auto" w:fill="FFFFFF"/>
               </w:rPr>
-              <w:t>TSS output and save .</w:t>
-            </w:r>
-            <w:proofErr w:type="spellStart"/>
-            <w:r>
-              <w:rPr>
-                <w:rFonts w:ascii="Arial" w:eastAsia="Times New Roman" w:hAnsi="Arial" w:cs="Arial"/>
-                <w:color w:val="212121"/>
-                <w:sz w:val="23"/>
-                <w:szCs w:val="23"/>
-                <w:shd w:val="clear" w:color="auto" w:fill="FFFFFF"/>
-              </w:rPr>
-              <w:t>stl</w:t>
-            </w:r>
-            <w:proofErr w:type="spellEnd"/>
-            <w:r>
-              <w:rPr>
-                <w:rFonts w:ascii="Arial" w:eastAsia="Times New Roman" w:hAnsi="Arial" w:cs="Arial"/>
-                <w:color w:val="212121"/>
-                <w:sz w:val="23"/>
-                <w:szCs w:val="23"/>
-                <w:shd w:val="clear" w:color="auto" w:fill="FFFFFF"/>
-              </w:rPr>
-              <w:t xml:space="preserve"> files to the </w:t>
-            </w:r>
-            <w:proofErr w:type="spellStart"/>
-            <w:r>
-              <w:rPr>
-                <w:rFonts w:ascii="Arial" w:eastAsia="Times New Roman" w:hAnsi="Arial" w:cs="Arial"/>
-                <w:color w:val="212121"/>
-                <w:sz w:val="23"/>
-                <w:szCs w:val="23"/>
-                <w:shd w:val="clear" w:color="auto" w:fill="FFFFFF"/>
-              </w:rPr>
-              <w:t>sd</w:t>
-            </w:r>
-            <w:proofErr w:type="spellEnd"/>
-            <w:r>
-              <w:rPr>
-                <w:rFonts w:ascii="Arial" w:eastAsia="Times New Roman" w:hAnsi="Arial" w:cs="Arial"/>
-                <w:color w:val="212121"/>
-                <w:sz w:val="23"/>
-                <w:szCs w:val="23"/>
-                <w:shd w:val="clear" w:color="auto" w:fill="FFFFFF"/>
-              </w:rPr>
-              <w:t xml:space="preserve"> card.</w:t>
+              <w:t>TSS output and save .stl files to the sd card.</w:t>
             </w:r>
           </w:p>
         </w:tc>
@@ -18156,29 +16573,7 @@
                 <w:szCs w:val="23"/>
                 <w:shd w:val="clear" w:color="auto" w:fill="FFFFFF"/>
               </w:rPr>
-              <w:t>TSS import .</w:t>
-            </w:r>
-            <w:proofErr w:type="spellStart"/>
-            <w:r>
-              <w:rPr>
-                <w:rFonts w:ascii="Arial" w:eastAsia="Times New Roman" w:hAnsi="Arial" w:cs="Arial"/>
-                <w:color w:val="212121"/>
-                <w:sz w:val="23"/>
-                <w:szCs w:val="23"/>
-                <w:shd w:val="clear" w:color="auto" w:fill="FFFFFF"/>
-              </w:rPr>
-              <w:t>obj</w:t>
-            </w:r>
-            <w:proofErr w:type="spellEnd"/>
-            <w:r>
-              <w:rPr>
-                <w:rFonts w:ascii="Arial" w:eastAsia="Times New Roman" w:hAnsi="Arial" w:cs="Arial"/>
-                <w:color w:val="212121"/>
-                <w:sz w:val="23"/>
-                <w:szCs w:val="23"/>
-                <w:shd w:val="clear" w:color="auto" w:fill="FFFFFF"/>
-              </w:rPr>
-              <w:t xml:space="preserve"> files and render them as 3D models.</w:t>
+              <w:t>TSS import .obj files and render them as 3D models.</w:t>
             </w:r>
           </w:p>
         </w:tc>
@@ -18291,39 +16686,17 @@
                 <w:szCs w:val="23"/>
                 <w:shd w:val="clear" w:color="auto" w:fill="FFFFFF"/>
               </w:rPr>
-              <w:t xml:space="preserve">TSS will give dimensional ratios (height, width, and length) within </w:t>
-            </w:r>
-            <w:proofErr w:type="gramStart"/>
-            <w:r>
-              <w:rPr>
-                <w:rFonts w:ascii="Arial" w:eastAsia="Times New Roman" w:hAnsi="Arial" w:cs="Arial"/>
-                <w:color w:val="212121"/>
-                <w:sz w:val="23"/>
-                <w:szCs w:val="23"/>
-                <w:shd w:val="clear" w:color="auto" w:fill="FFFFFF"/>
-              </w:rPr>
-              <w:t>a</w:t>
-            </w:r>
-            <w:r>
-              <w:rPr>
-                <w:rFonts w:ascii="Arial" w:eastAsia="Times New Roman" w:hAnsi="Arial" w:cs="Arial"/>
-                <w:color w:val="212121"/>
-                <w:sz w:val="23"/>
-                <w:szCs w:val="23"/>
-                <w:shd w:val="clear" w:color="auto" w:fill="FFFFFF"/>
-              </w:rPr>
-              <w:t xml:space="preserve"> to</w:t>
-            </w:r>
-            <w:proofErr w:type="gramEnd"/>
-            <w:r>
-              <w:rPr>
-                <w:rFonts w:ascii="Arial" w:eastAsia="Times New Roman" w:hAnsi="Arial" w:cs="Arial"/>
-                <w:color w:val="212121"/>
-                <w:sz w:val="23"/>
-                <w:szCs w:val="23"/>
-                <w:shd w:val="clear" w:color="auto" w:fill="FFFFFF"/>
-              </w:rPr>
-              <w:t xml:space="preserve"> be determined accuracy.</w:t>
+              <w:t>TSS will give dimensional ratios (height, width, and length) within a</w:t>
+            </w:r>
+            <w:r>
+              <w:rPr>
+                <w:rFonts w:ascii="Arial" w:eastAsia="Times New Roman" w:hAnsi="Arial" w:cs="Arial"/>
+                <w:color w:val="212121"/>
+                <w:sz w:val="23"/>
+                <w:szCs w:val="23"/>
+                <w:shd w:val="clear" w:color="auto" w:fill="FFFFFF"/>
+              </w:rPr>
+              <w:t xml:space="preserve"> to be determined accuracy.</w:t>
             </w:r>
           </w:p>
         </w:tc>
@@ -18375,7 +16748,7 @@
           <w:szCs w:val="24"/>
         </w:rPr>
       </w:pPr>
-      <w:bookmarkStart w:id="40" w:name="_Toc412156031"/>
+      <w:bookmarkStart w:id="39" w:name="_Toc412156031"/>
       <w:r>
         <w:rPr>
           <w:b w:val="0"/>
@@ -18449,7 +16822,7 @@
         </w:rPr>
         <w:t>Functional Requirement Assignments</w:t>
       </w:r>
-      <w:bookmarkEnd w:id="40"/>
+      <w:bookmarkEnd w:id="39"/>
     </w:p>
     <w:p/>
     <w:p>
@@ -18460,7 +16833,7 @@
           <w:b w:val="0"/>
         </w:rPr>
       </w:pPr>
-      <w:bookmarkStart w:id="41" w:name="_Toc412149074"/>
+      <w:bookmarkStart w:id="40" w:name="_Toc412149074"/>
       <w:r>
         <w:rPr>
           <w:b w:val="0"/>
@@ -18468,7 +16841,7 @@
         <w:lastRenderedPageBreak/>
         <w:t>4.2 Timeline for Completion</w:t>
       </w:r>
-      <w:bookmarkEnd w:id="41"/>
+      <w:bookmarkEnd w:id="40"/>
     </w:p>
     <w:p>
       <w:r>
@@ -18529,7 +16902,7 @@
           <w:szCs w:val="24"/>
         </w:rPr>
       </w:pPr>
-      <w:bookmarkStart w:id="42" w:name="_Toc412208612"/>
+      <w:bookmarkStart w:id="41" w:name="_Toc412208612"/>
       <w:r>
         <w:rPr>
           <w:b w:val="0"/>
@@ -18585,27 +16958,9 @@
           <w:sz w:val="24"/>
           <w:szCs w:val="24"/>
         </w:rPr>
-        <w:t xml:space="preserve">: Gantt </w:t>
-      </w:r>
-      <w:proofErr w:type="gramStart"/>
-      <w:r>
-        <w:rPr>
-          <w:b w:val="0"/>
-          <w:sz w:val="24"/>
-          <w:szCs w:val="24"/>
-        </w:rPr>
-        <w:t>Chart</w:t>
-      </w:r>
-      <w:proofErr w:type="gramEnd"/>
-      <w:r>
-        <w:rPr>
-          <w:b w:val="0"/>
-          <w:sz w:val="24"/>
-          <w:szCs w:val="24"/>
-        </w:rPr>
-        <w:t xml:space="preserve"> Timeline</w:t>
-      </w:r>
-      <w:bookmarkEnd w:id="42"/>
+        <w:t>: Gantt Chart Timeline</w:t>
+      </w:r>
+      <w:bookmarkEnd w:id="41"/>
     </w:p>
     <w:p/>
     <w:p>
@@ -18622,14 +16977,14 @@
         </w:rPr>
         <w:t xml:space="preserve">4.3 </w:t>
       </w:r>
-      <w:bookmarkStart w:id="43" w:name="_Toc412149075"/>
+      <w:bookmarkStart w:id="42" w:name="_Toc412149075"/>
       <w:r>
         <w:rPr>
           <w:b w:val="0"/>
         </w:rPr>
         <w:t>Tasks and Experience</w:t>
       </w:r>
-      <w:bookmarkEnd w:id="43"/>
+      <w:bookmarkEnd w:id="42"/>
     </w:p>
     <w:p>
       <w:r>
@@ -18735,7 +17090,7 @@
           <w:rPr>
             <w:noProof/>
           </w:rPr>
-          <w:t>7</w:t>
+          <w:t>11</w:t>
         </w:r>
         <w:r>
           <w:rPr>
@@ -20915,7 +19270,7 @@
 </file>
 
 <file path=customXml/itemProps1.xml><?xml version="1.0" encoding="utf-8"?>
-<ds:datastoreItem xmlns:ds="http://schemas.openxmlformats.org/officeDocument/2006/customXml" ds:itemID="{A9BF4F3F-1D73-4C71-B487-27F2F5E0C3AE}">
+<ds:datastoreItem xmlns:ds="http://schemas.openxmlformats.org/officeDocument/2006/customXml" ds:itemID="{0204381B-6469-4F0C-B659-8538E4EA2034}">
   <ds:schemaRefs>
     <ds:schemaRef ds:uri="http://schemas.openxmlformats.org/officeDocument/2006/bibliography"/>
   </ds:schemaRefs>

</xml_diff>